<commit_message>
Ultima actualización - 18-08-2025 09:42
</commit_message>
<xml_diff>
--- a/Fase 1/1.5_GuiaEstudiante_Fase 1_Definicion Proyecto APT.docx
+++ b/Fase 1/1.5_GuiaEstudiante_Fase 1_Definicion Proyecto APT.docx
@@ -338,7 +338,7 @@
         <w:widowControl w:val="1"/>
         <w:numPr>
           <w:ilvl w:val="0"/>
-          <w:numId w:val="1"/>
+          <w:numId w:val="2"/>
         </w:numPr>
         <w:pBdr>
           <w:top w:space="0" w:sz="0" w:val="nil"/>
@@ -583,8 +583,10 @@
             </w:pPr>
             <w:r>
               <w:rPr>
-                <w:rtl w:val="0"/>
-              </w:rPr>
+                <w:b w:val="1"/>
+                <w:rtl w:val="0"/>
+              </w:rPr>
+              <w:t xml:space="preserve">Benjamin Ruiz, Cristian Mansilla, Matias Soto </w:t>
             </w:r>
           </w:p>
         </w:tc>
@@ -628,8 +630,10 @@
             </w:pPr>
             <w:r>
               <w:rPr>
-                <w:rtl w:val="0"/>
-              </w:rPr>
+                <w:b w:val="1"/>
+                <w:rtl w:val="0"/>
+              </w:rPr>
+              <w:t xml:space="preserve">21.475.280-8, 19.149.962-K, 21.212.647-0,</w:t>
             </w:r>
           </w:p>
         </w:tc>
@@ -673,8 +677,10 @@
             </w:pPr>
             <w:r>
               <w:rPr>
-                <w:rtl w:val="0"/>
-              </w:rPr>
+                <w:b w:val="1"/>
+                <w:rtl w:val="0"/>
+              </w:rPr>
+              <w:t xml:space="preserve">Ingeniería en  Informática</w:t>
             </w:r>
           </w:p>
         </w:tc>
@@ -718,8 +724,10 @@
             </w:pPr>
             <w:r>
               <w:rPr>
-                <w:rtl w:val="0"/>
-              </w:rPr>
+                <w:b w:val="1"/>
+                <w:rtl w:val="0"/>
+              </w:rPr>
+              <w:t xml:space="preserve">Puerto Montt</w:t>
             </w:r>
           </w:p>
         </w:tc>
@@ -997,12 +1005,16 @@
             </w:pPr>
             <w:r>
               <w:rPr>
-                <w:rFonts w:ascii="Calibri" w:cs="Calibri" w:eastAsia="Calibri" w:hAnsi="Calibri"/>
                 <w:sz w:val="20"/>
                 <w:szCs w:val="20"/>
                 <w:rtl w:val="0"/>
               </w:rPr>
-              <w:t xml:space="preserve">Menciona la(s) área(s) de desempeño de tu Plan de Estudio que vas a abordar en tu Proyecto APT.</w:t>
+              <w:t xml:space="preserve">Las áreas de desempeño del presente proyecto tienen que ver l</w:t>
+            </w:r>
+            <w:r>
+              <w:rPr>
+                <w:rtl w:val="0"/>
+              </w:rPr>
             </w:r>
           </w:p>
           <w:p>
@@ -1014,8 +1026,43 @@
             </w:pPr>
             <w:r>
               <w:rPr>
-                <w:rtl w:val="0"/>
-              </w:rPr>
+                <w:sz w:val="20"/>
+                <w:szCs w:val="20"/>
+                <w:rtl w:val="0"/>
+              </w:rPr>
+              <w:t xml:space="preserve">Deep Learning.</w:t>
+            </w:r>
+          </w:p>
+          <w:p>
+            <w:pPr>
+              <w:rPr>
+                <w:sz w:val="20"/>
+                <w:szCs w:val="20"/>
+              </w:rPr>
+            </w:pPr>
+            <w:r>
+              <w:rPr>
+                <w:sz w:val="20"/>
+                <w:szCs w:val="20"/>
+                <w:rtl w:val="0"/>
+              </w:rPr>
+              <w:t xml:space="preserve">Base de datos</w:t>
+            </w:r>
+          </w:p>
+          <w:p>
+            <w:pPr>
+              <w:rPr>
+                <w:sz w:val="20"/>
+                <w:szCs w:val="20"/>
+              </w:rPr>
+            </w:pPr>
+            <w:r>
+              <w:rPr>
+                <w:sz w:val="20"/>
+                <w:szCs w:val="20"/>
+                <w:rtl w:val="0"/>
+              </w:rPr>
+              <w:t xml:space="preserve">Desarrollo web</w:t>
             </w:r>
           </w:p>
         </w:tc>
@@ -1043,20 +1090,7 @@
                 <w:color w:val="1f3864"/>
                 <w:rtl w:val="0"/>
               </w:rPr>
-              <w:t xml:space="preserve">Competencias </w:t>
-            </w:r>
-          </w:p>
-          <w:p>
-            <w:pPr>
-              <w:rPr>
-                <w:rFonts w:ascii="Calibri" w:cs="Calibri" w:eastAsia="Calibri" w:hAnsi="Calibri"/>
-                <w:color w:val="1f3864"/>
-              </w:rPr>
-            </w:pPr>
-            <w:r>
-              <w:rPr>
-                <w:rtl w:val="0"/>
-              </w:rPr>
+              <w:t xml:space="preserve">Competencias</w:t>
             </w:r>
           </w:p>
         </w:tc>
@@ -1066,18 +1100,77 @@
           </w:tcPr>
           <w:p>
             <w:pPr>
-              <w:rPr>
-                <w:b w:val="1"/>
-              </w:rPr>
-            </w:pPr>
-            <w:r>
-              <w:rPr>
-                <w:rFonts w:ascii="Calibri" w:cs="Calibri" w:eastAsia="Calibri" w:hAnsi="Calibri"/>
-                <w:sz w:val="20"/>
-                <w:szCs w:val="20"/>
-                <w:rtl w:val="0"/>
-              </w:rPr>
-              <w:t xml:space="preserve">Menciona las competencias de tu Plan de Estudio que vas a abordar en tu Proyecto APT.</w:t>
+              <w:numPr>
+                <w:ilvl w:val="0"/>
+                <w:numId w:val="1"/>
+              </w:numPr>
+              <w:spacing w:after="0" w:afterAutospacing="0"/>
+              <w:ind w:left="720" w:hanging="360"/>
+              <w:rPr>
+                <w:u w:val="none"/>
+              </w:rPr>
+            </w:pPr>
+            <w:r>
+              <w:rPr>
+                <w:rtl w:val="0"/>
+              </w:rPr>
+              <w:t xml:space="preserve">Ofrecer propuestas de solución informática analizando de forma integral los procesos de acuerdo a los requerimientos de la organización.</w:t>
+            </w:r>
+          </w:p>
+          <w:p>
+            <w:pPr>
+              <w:numPr>
+                <w:ilvl w:val="0"/>
+                <w:numId w:val="1"/>
+              </w:numPr>
+              <w:spacing w:after="0" w:afterAutospacing="0"/>
+              <w:ind w:left="720" w:hanging="360"/>
+              <w:rPr>
+                <w:u w:val="none"/>
+              </w:rPr>
+            </w:pPr>
+            <w:r>
+              <w:rPr>
+                <w:rtl w:val="0"/>
+              </w:rPr>
+              <w:t xml:space="preserve">Construir Modelos de datos para soportar los requerimientos de la organización de acuerdo a un diseño definido y escalable en el tiempo.</w:t>
+            </w:r>
+          </w:p>
+          <w:p>
+            <w:pPr>
+              <w:numPr>
+                <w:ilvl w:val="0"/>
+                <w:numId w:val="1"/>
+              </w:numPr>
+              <w:spacing w:after="0" w:afterAutospacing="0"/>
+              <w:ind w:left="720" w:hanging="360"/>
+              <w:rPr>
+                <w:u w:val="none"/>
+              </w:rPr>
+            </w:pPr>
+            <w:r>
+              <w:rPr>
+                <w:rtl w:val="0"/>
+              </w:rPr>
+              <w:t xml:space="preserve">Construir el modelo arquitectónico de una solución sistémica que soporte los procesos de negocio de acuerdo los requerimientos de la organización y estándares industria.</w:t>
+            </w:r>
+          </w:p>
+          <w:p>
+            <w:pPr>
+              <w:numPr>
+                <w:ilvl w:val="0"/>
+                <w:numId w:val="1"/>
+              </w:numPr>
+              <w:ind w:left="720" w:hanging="360"/>
+              <w:rPr>
+                <w:u w:val="none"/>
+              </w:rPr>
+            </w:pPr>
+            <w:r>
+              <w:rPr>
+                <w:rtl w:val="0"/>
+              </w:rPr>
+              <w:t xml:space="preserve">Gestionar proyectos informáticos, ofreciendo alternativas para la toma de decisiones de acuerdo a los requerimientos de la organización.</w:t>
             </w:r>
             <w:r>
               <w:rPr>
@@ -1320,6 +1413,40 @@
           </w:tcPr>
           <w:p>
             <w:pPr>
+              <w:rPr>
+                <w:b w:val="1"/>
+              </w:rPr>
+            </w:pPr>
+            <w:r>
+              <w:rPr>
+                <w:sz w:val="20"/>
+                <w:szCs w:val="20"/>
+                <w:rtl w:val="0"/>
+              </w:rPr>
+              <w:t xml:space="preserve">Krino Insight es un sistema destinado a agilizar la corrección de evaluaciones de estudiantes mediante el uso de IA, los docentes adjuntan la evaluación junto a la pauta y el sistema realiza el procedimiento de evaluación mediante la métrica de la pauta.</w:t>
+            </w:r>
+            <w:r>
+              <w:rPr>
+                <w:rtl w:val="0"/>
+              </w:rPr>
+            </w:r>
+          </w:p>
+          <w:p>
+            <w:pPr>
+              <w:jc w:val="both"/>
+              <w:rPr>
+                <w:sz w:val="20"/>
+                <w:szCs w:val="20"/>
+              </w:rPr>
+            </w:pPr>
+            <w:r>
+              <w:rPr>
+                <w:rtl w:val="0"/>
+              </w:rPr>
+            </w:r>
+          </w:p>
+          <w:p>
+            <w:pPr>
               <w:jc w:val="both"/>
               <w:rPr>
                 <w:rFonts w:ascii="Calibri" w:cs="Calibri" w:eastAsia="Calibri" w:hAnsi="Calibri"/>
@@ -1337,6 +1464,507 @@
                 <w:rtl w:val="0"/>
               </w:rPr>
               <w:t xml:space="preserve">Todo proyecto, ya sea una innovación, producto, servicio, etc., pretende dar respuesta a una situación o problemática. Señala qué problema busca solucionar tu proyecto y la relevancia que tiene para el campo laboral de tu carrera. También menciona el contexto en que esta problemática se sitúa (lugar, a quienes impactaría, etc.). Es importante que esta problemática sea relevante en el contexto de la profesión, siendo su resolución un aporte real o simulado a la organización u entorno en el que se sitúa. Algunas preguntas que pueden ayudarte a responder este apartado son: </w:t>
+            </w:r>
+          </w:p>
+          <w:p>
+            <w:pPr>
+              <w:keepNext w:val="0"/>
+              <w:keepLines w:val="0"/>
+              <w:pageBreakBefore w:val="0"/>
+              <w:widowControl w:val="1"/>
+              <w:numPr>
+                <w:ilvl w:val="0"/>
+                <w:numId w:val="4"/>
+              </w:numPr>
+              <w:pBdr>
+                <w:top w:space="0" w:sz="0" w:val="nil"/>
+                <w:left w:space="0" w:sz="0" w:val="nil"/>
+                <w:bottom w:space="0" w:sz="0" w:val="nil"/>
+                <w:right w:space="0" w:sz="0" w:val="nil"/>
+                <w:between w:space="0" w:sz="0" w:val="nil"/>
+              </w:pBdr>
+              <w:shd w:fill="auto" w:val="clear"/>
+              <w:spacing w:after="0" w:before="0" w:line="259" w:lineRule="auto"/>
+              <w:ind w:left="720" w:right="0" w:hanging="360"/>
+              <w:jc w:val="both"/>
+              <w:rPr>
+                <w:rFonts w:ascii="Calibri" w:cs="Calibri" w:eastAsia="Calibri" w:hAnsi="Calibri"/>
+                <w:b w:val="0"/>
+                <w:smallCaps w:val="0"/>
+                <w:strike w:val="0"/>
+                <w:color w:val="548dd4"/>
+                <w:sz w:val="20"/>
+                <w:szCs w:val="20"/>
+                <w:shd w:fill="auto" w:val="clear"/>
+                <w:vertAlign w:val="baseline"/>
+              </w:rPr>
+            </w:pPr>
+            <w:r>
+              <w:rPr>
+                <w:rFonts w:ascii="Calibri" w:cs="Calibri" w:eastAsia="Calibri" w:hAnsi="Calibri"/>
+                <w:b w:val="0"/>
+                <w:smallCaps w:val="0"/>
+                <w:strike w:val="0"/>
+                <w:color w:val="548dd4"/>
+                <w:sz w:val="20"/>
+                <w:szCs w:val="20"/>
+                <w:u w:val="none"/>
+                <w:shd w:fill="auto" w:val="clear"/>
+                <w:vertAlign w:val="baseline"/>
+                <w:rtl w:val="0"/>
+              </w:rPr>
+              <w:t xml:space="preserve">¿Por qué escogiste este tema? ¿Por qué es relevante este tema para el campo laboral de tu carrera?</w:t>
+            </w:r>
+          </w:p>
+          <w:p>
+            <w:pPr>
+              <w:keepNext w:val="0"/>
+              <w:keepLines w:val="0"/>
+              <w:pageBreakBefore w:val="0"/>
+              <w:widowControl w:val="1"/>
+              <w:numPr>
+                <w:ilvl w:val="0"/>
+                <w:numId w:val="4"/>
+              </w:numPr>
+              <w:pBdr>
+                <w:top w:space="0" w:sz="0" w:val="nil"/>
+                <w:left w:space="0" w:sz="0" w:val="nil"/>
+                <w:bottom w:space="0" w:sz="0" w:val="nil"/>
+                <w:right w:space="0" w:sz="0" w:val="nil"/>
+                <w:between w:space="0" w:sz="0" w:val="nil"/>
+              </w:pBdr>
+              <w:shd w:fill="auto" w:val="clear"/>
+              <w:spacing w:after="0" w:before="0" w:line="259" w:lineRule="auto"/>
+              <w:ind w:left="720" w:right="0" w:hanging="360"/>
+              <w:jc w:val="both"/>
+              <w:rPr>
+                <w:rFonts w:ascii="Calibri" w:cs="Calibri" w:eastAsia="Calibri" w:hAnsi="Calibri"/>
+                <w:b w:val="1"/>
+                <w:smallCaps w:val="0"/>
+                <w:strike w:val="0"/>
+                <w:color w:val="548dd4"/>
+                <w:sz w:val="20"/>
+                <w:szCs w:val="20"/>
+                <w:shd w:fill="auto" w:val="clear"/>
+                <w:vertAlign w:val="baseline"/>
+              </w:rPr>
+            </w:pPr>
+            <w:r>
+              <w:rPr>
+                <w:rFonts w:ascii="Calibri" w:cs="Calibri" w:eastAsia="Calibri" w:hAnsi="Calibri"/>
+                <w:b w:val="0"/>
+                <w:smallCaps w:val="0"/>
+                <w:strike w:val="0"/>
+                <w:color w:val="548dd4"/>
+                <w:sz w:val="20"/>
+                <w:szCs w:val="20"/>
+                <w:u w:val="none"/>
+                <w:shd w:fill="auto" w:val="clear"/>
+                <w:vertAlign w:val="baseline"/>
+                <w:rtl w:val="0"/>
+              </w:rPr>
+              <w:t xml:space="preserve">¿Dónde se ubica la situación que vas a abordar? (Ej.: País, región, comuna o institución) ¿Cuáles son las características principales de ese lugar? </w:t>
+            </w:r>
+            <w:r>
+              <w:rPr>
+                <w:rtl w:val="0"/>
+              </w:rPr>
+            </w:r>
+          </w:p>
+          <w:p>
+            <w:pPr>
+              <w:keepNext w:val="0"/>
+              <w:keepLines w:val="0"/>
+              <w:pageBreakBefore w:val="0"/>
+              <w:widowControl w:val="1"/>
+              <w:numPr>
+                <w:ilvl w:val="0"/>
+                <w:numId w:val="4"/>
+              </w:numPr>
+              <w:pBdr>
+                <w:top w:space="0" w:sz="0" w:val="nil"/>
+                <w:left w:space="0" w:sz="0" w:val="nil"/>
+                <w:bottom w:space="0" w:sz="0" w:val="nil"/>
+                <w:right w:space="0" w:sz="0" w:val="nil"/>
+                <w:between w:space="0" w:sz="0" w:val="nil"/>
+              </w:pBdr>
+              <w:shd w:fill="auto" w:val="clear"/>
+              <w:spacing w:after="0" w:before="0" w:line="259" w:lineRule="auto"/>
+              <w:ind w:left="720" w:right="0" w:hanging="360"/>
+              <w:jc w:val="both"/>
+              <w:rPr>
+                <w:rFonts w:ascii="Calibri" w:cs="Calibri" w:eastAsia="Calibri" w:hAnsi="Calibri"/>
+                <w:b w:val="0"/>
+                <w:smallCaps w:val="0"/>
+                <w:strike w:val="0"/>
+                <w:color w:val="548dd4"/>
+                <w:sz w:val="20"/>
+                <w:szCs w:val="20"/>
+                <w:shd w:fill="auto" w:val="clear"/>
+                <w:vertAlign w:val="baseline"/>
+              </w:rPr>
+            </w:pPr>
+            <w:r>
+              <w:rPr>
+                <w:rFonts w:ascii="Calibri" w:cs="Calibri" w:eastAsia="Calibri" w:hAnsi="Calibri"/>
+                <w:b w:val="0"/>
+                <w:smallCaps w:val="0"/>
+                <w:strike w:val="0"/>
+                <w:color w:val="548dd4"/>
+                <w:sz w:val="20"/>
+                <w:szCs w:val="20"/>
+                <w:u w:val="none"/>
+                <w:shd w:fill="auto" w:val="clear"/>
+                <w:vertAlign w:val="baseline"/>
+                <w:rtl w:val="0"/>
+              </w:rPr>
+              <w:t xml:space="preserve">¿A quiénes afecta o impacta la situación que vas a abordar? (Ej.: Grupo etario, usuarios de algún servicio, etc.).</w:t>
+            </w:r>
+          </w:p>
+          <w:p>
+            <w:pPr>
+              <w:keepNext w:val="0"/>
+              <w:keepLines w:val="0"/>
+              <w:pageBreakBefore w:val="0"/>
+              <w:widowControl w:val="1"/>
+              <w:numPr>
+                <w:ilvl w:val="0"/>
+                <w:numId w:val="4"/>
+              </w:numPr>
+              <w:pBdr>
+                <w:top w:space="0" w:sz="0" w:val="nil"/>
+                <w:left w:space="0" w:sz="0" w:val="nil"/>
+                <w:bottom w:space="0" w:sz="0" w:val="nil"/>
+                <w:right w:space="0" w:sz="0" w:val="nil"/>
+                <w:between w:space="0" w:sz="0" w:val="nil"/>
+              </w:pBdr>
+              <w:shd w:fill="auto" w:val="clear"/>
+              <w:spacing w:after="160" w:before="0" w:line="259" w:lineRule="auto"/>
+              <w:ind w:left="720" w:right="0" w:hanging="360"/>
+              <w:jc w:val="both"/>
+              <w:rPr>
+                <w:rFonts w:ascii="Calibri" w:cs="Calibri" w:eastAsia="Calibri" w:hAnsi="Calibri"/>
+                <w:b w:val="0"/>
+                <w:smallCaps w:val="0"/>
+                <w:strike w:val="0"/>
+                <w:color w:val="548dd4"/>
+                <w:sz w:val="20"/>
+                <w:szCs w:val="20"/>
+                <w:shd w:fill="auto" w:val="clear"/>
+                <w:vertAlign w:val="baseline"/>
+              </w:rPr>
+            </w:pPr>
+            <w:r>
+              <w:rPr>
+                <w:rFonts w:ascii="Calibri" w:cs="Calibri" w:eastAsia="Calibri" w:hAnsi="Calibri"/>
+                <w:b w:val="0"/>
+                <w:smallCaps w:val="0"/>
+                <w:strike w:val="0"/>
+                <w:color w:val="548dd4"/>
+                <w:sz w:val="20"/>
+                <w:szCs w:val="20"/>
+                <w:u w:val="none"/>
+                <w:shd w:fill="auto" w:val="clear"/>
+                <w:vertAlign w:val="baseline"/>
+                <w:rtl w:val="0"/>
+              </w:rPr>
+              <w:t xml:space="preserve">¿Cuál sería el aporte de valor (real o simulado) de tu Proyecto APT para el contexto laboral y/o social en que se situaría?</w:t>
+            </w:r>
+          </w:p>
+        </w:tc>
+      </w:tr>
+      <w:tr>
+        <w:trPr>
+          <w:cantSplit w:val="0"/>
+          <w:trHeight w:val="1037" w:hRule="atLeast"/>
+          <w:tblHeader w:val="0"/>
+        </w:trPr>
+        <w:tc>
+          <w:tcPr>
+            <w:vAlign w:val="center"/>
+          </w:tcPr>
+          <w:p>
+            <w:pPr>
+              <w:rPr>
+                <w:rFonts w:ascii="Calibri" w:cs="Calibri" w:eastAsia="Calibri" w:hAnsi="Calibri"/>
+                <w:color w:val="1f3864"/>
+              </w:rPr>
+            </w:pPr>
+            <w:r>
+              <w:rPr>
+                <w:rFonts w:ascii="Calibri" w:cs="Calibri" w:eastAsia="Calibri" w:hAnsi="Calibri"/>
+                <w:color w:val="1f3864"/>
+                <w:rtl w:val="0"/>
+              </w:rPr>
+              <w:t xml:space="preserve">Descripción del Proyecto APT</w:t>
+            </w:r>
+          </w:p>
+        </w:tc>
+        <w:tc>
+          <w:tcPr>
+            <w:vAlign w:val="center"/>
+          </w:tcPr>
+          <w:p>
+            <w:pPr>
+              <w:jc w:val="both"/>
+              <w:rPr>
+                <w:rFonts w:ascii="Calibri" w:cs="Calibri" w:eastAsia="Calibri" w:hAnsi="Calibri"/>
+                <w:color w:val="548dd4"/>
+                <w:sz w:val="20"/>
+                <w:szCs w:val="20"/>
+                <w:highlight w:val="cyan"/>
+              </w:rPr>
+            </w:pPr>
+            <w:r>
+              <w:rPr>
+                <w:rFonts w:ascii="Calibri" w:cs="Calibri" w:eastAsia="Calibri" w:hAnsi="Calibri"/>
+                <w:color w:val="548dd4"/>
+                <w:sz w:val="20"/>
+                <w:szCs w:val="20"/>
+                <w:rtl w:val="0"/>
+              </w:rPr>
+              <w:t xml:space="preserve">Señala qué se espera lograr con el proyecto (objetivo) y describe brevemente en qué consistiría, cómo planeas abordar la problemática presentada en el apartado anterior. </w:t>
+            </w:r>
+            <w:r>
+              <w:rPr>
+                <w:rtl w:val="0"/>
+              </w:rPr>
+            </w:r>
+          </w:p>
+        </w:tc>
+      </w:tr>
+      <w:tr>
+        <w:trPr>
+          <w:cantSplit w:val="0"/>
+          <w:trHeight w:val="866" w:hRule="atLeast"/>
+          <w:tblHeader w:val="0"/>
+        </w:trPr>
+        <w:tc>
+          <w:tcPr>
+            <w:vAlign w:val="center"/>
+          </w:tcPr>
+          <w:p>
+            <w:pPr>
+              <w:rPr>
+                <w:rFonts w:ascii="Calibri" w:cs="Calibri" w:eastAsia="Calibri" w:hAnsi="Calibri"/>
+                <w:color w:val="1f3864"/>
+              </w:rPr>
+            </w:pPr>
+            <w:r>
+              <w:rPr>
+                <w:rFonts w:ascii="Calibri" w:cs="Calibri" w:eastAsia="Calibri" w:hAnsi="Calibri"/>
+                <w:color w:val="1f3864"/>
+                <w:rtl w:val="0"/>
+              </w:rPr>
+              <w:t xml:space="preserve">Pertinencia del proyecto con el perfil de egreso</w:t>
+            </w:r>
+          </w:p>
+        </w:tc>
+        <w:tc>
+          <w:tcPr>
+            <w:vAlign w:val="center"/>
+          </w:tcPr>
+          <w:p>
+            <w:pPr>
+              <w:jc w:val="both"/>
+              <w:rPr>
+                <w:rFonts w:ascii="Calibri" w:cs="Calibri" w:eastAsia="Calibri" w:hAnsi="Calibri"/>
+                <w:color w:val="548dd4"/>
+                <w:sz w:val="20"/>
+                <w:szCs w:val="20"/>
+              </w:rPr>
+            </w:pPr>
+            <w:r>
+              <w:rPr>
+                <w:rFonts w:ascii="Calibri" w:cs="Calibri" w:eastAsia="Calibri" w:hAnsi="Calibri"/>
+                <w:color w:val="548dd4"/>
+                <w:sz w:val="20"/>
+                <w:szCs w:val="20"/>
+                <w:rtl w:val="0"/>
+              </w:rPr>
+              <w:t xml:space="preserve">Justifica cómo se relaciona tu Proyecto APT con el perfil de egreso de tu carrera y, en particular, con las competencias del perfil de egreso que seleccionaste anteriormente. </w:t>
+            </w:r>
+          </w:p>
+          <w:p>
+            <w:pPr>
+              <w:jc w:val="both"/>
+              <w:rPr>
+                <w:rFonts w:ascii="Calibri" w:cs="Calibri" w:eastAsia="Calibri" w:hAnsi="Calibri"/>
+                <w:color w:val="548dd4"/>
+                <w:sz w:val="20"/>
+                <w:szCs w:val="20"/>
+                <w:highlight w:val="yellow"/>
+              </w:rPr>
+            </w:pPr>
+            <w:r>
+              <w:rPr>
+                <w:rFonts w:ascii="Calibri" w:cs="Calibri" w:eastAsia="Calibri" w:hAnsi="Calibri"/>
+                <w:color w:val="548dd4"/>
+                <w:sz w:val="20"/>
+                <w:szCs w:val="20"/>
+                <w:rtl w:val="0"/>
+              </w:rPr>
+              <w:t xml:space="preserve">¿De qué manera se relaciona el Proyecto APT con el perfil de egreso de tu carrera? ¿De qué manera son necesarias las competencias que seleccionaste para resolver la problemática a trabajar? </w:t>
+            </w:r>
+            <w:r>
+              <w:rPr>
+                <w:rtl w:val="0"/>
+              </w:rPr>
+            </w:r>
+          </w:p>
+        </w:tc>
+      </w:tr>
+      <w:tr>
+        <w:trPr>
+          <w:cantSplit w:val="0"/>
+          <w:trHeight w:val="866" w:hRule="atLeast"/>
+          <w:tblHeader w:val="0"/>
+        </w:trPr>
+        <w:tc>
+          <w:tcPr>
+            <w:vAlign w:val="center"/>
+          </w:tcPr>
+          <w:p>
+            <w:pPr>
+              <w:rPr>
+                <w:rFonts w:ascii="Calibri" w:cs="Calibri" w:eastAsia="Calibri" w:hAnsi="Calibri"/>
+                <w:color w:val="1f3864"/>
+              </w:rPr>
+            </w:pPr>
+            <w:r>
+              <w:rPr>
+                <w:rFonts w:ascii="Calibri" w:cs="Calibri" w:eastAsia="Calibri" w:hAnsi="Calibri"/>
+                <w:color w:val="1f3864"/>
+                <w:rtl w:val="0"/>
+              </w:rPr>
+              <w:t xml:space="preserve">Relación con los intereses profesionales</w:t>
+            </w:r>
+          </w:p>
+        </w:tc>
+        <w:tc>
+          <w:tcPr>
+            <w:vAlign w:val="center"/>
+          </w:tcPr>
+          <w:p>
+            <w:pPr>
+              <w:jc w:val="both"/>
+              <w:rPr>
+                <w:rFonts w:ascii="Calibri" w:cs="Calibri" w:eastAsia="Calibri" w:hAnsi="Calibri"/>
+                <w:color w:val="548dd4"/>
+                <w:sz w:val="20"/>
+                <w:szCs w:val="20"/>
+              </w:rPr>
+            </w:pPr>
+            <w:r>
+              <w:rPr>
+                <w:rFonts w:ascii="Calibri" w:cs="Calibri" w:eastAsia="Calibri" w:hAnsi="Calibri"/>
+                <w:color w:val="548dd4"/>
+                <w:sz w:val="20"/>
+                <w:szCs w:val="20"/>
+                <w:rtl w:val="0"/>
+              </w:rPr>
+              <w:t xml:space="preserve">Señala cómo se relaciona el Proyecto APT que propones con tus intereses profesionales.</w:t>
+            </w:r>
+          </w:p>
+          <w:p>
+            <w:pPr>
+              <w:jc w:val="both"/>
+              <w:rPr>
+                <w:rFonts w:ascii="Calibri" w:cs="Calibri" w:eastAsia="Calibri" w:hAnsi="Calibri"/>
+                <w:color w:val="548dd4"/>
+                <w:sz w:val="20"/>
+                <w:szCs w:val="20"/>
+                <w:highlight w:val="yellow"/>
+              </w:rPr>
+            </w:pPr>
+            <w:r>
+              <w:rPr>
+                <w:rFonts w:ascii="Calibri" w:cs="Calibri" w:eastAsia="Calibri" w:hAnsi="Calibri"/>
+                <w:color w:val="548dd4"/>
+                <w:sz w:val="20"/>
+                <w:szCs w:val="20"/>
+                <w:rtl w:val="0"/>
+              </w:rPr>
+              <w:t xml:space="preserve">¿Cuáles son tus intereses profesionales?  ¿Qué aspectos de tus intereses profesionales se ven reflejados en tu Proyecto APT? Realizar este Proyecto APT, ¿de qué manera va a contribuir a tu desarrollo profesional? </w:t>
+            </w:r>
+            <w:r>
+              <w:rPr>
+                <w:rtl w:val="0"/>
+              </w:rPr>
+            </w:r>
+          </w:p>
+        </w:tc>
+      </w:tr>
+      <w:tr>
+        <w:trPr>
+          <w:cantSplit w:val="0"/>
+          <w:trHeight w:val="132" w:hRule="atLeast"/>
+          <w:tblHeader w:val="0"/>
+        </w:trPr>
+        <w:tc>
+          <w:tcPr>
+            <w:vAlign w:val="center"/>
+          </w:tcPr>
+          <w:p>
+            <w:pPr>
+              <w:rPr>
+                <w:rFonts w:ascii="Calibri" w:cs="Calibri" w:eastAsia="Calibri" w:hAnsi="Calibri"/>
+                <w:color w:val="1f3864"/>
+              </w:rPr>
+            </w:pPr>
+            <w:r>
+              <w:rPr>
+                <w:rFonts w:ascii="Calibri" w:cs="Calibri" w:eastAsia="Calibri" w:hAnsi="Calibri"/>
+                <w:color w:val="1f3864"/>
+                <w:rtl w:val="0"/>
+              </w:rPr>
+              <w:t xml:space="preserve">Factibilidad de desarrollo del Proyecto APT</w:t>
+            </w:r>
+          </w:p>
+        </w:tc>
+        <w:tc>
+          <w:tcPr>
+            <w:vAlign w:val="center"/>
+          </w:tcPr>
+          <w:p>
+            <w:pPr>
+              <w:jc w:val="both"/>
+              <w:rPr>
+                <w:rFonts w:ascii="Calibri" w:cs="Calibri" w:eastAsia="Calibri" w:hAnsi="Calibri"/>
+                <w:color w:val="548dd4"/>
+                <w:sz w:val="20"/>
+                <w:szCs w:val="20"/>
+              </w:rPr>
+            </w:pPr>
+            <w:r>
+              <w:rPr>
+                <w:rFonts w:ascii="Calibri" w:cs="Calibri" w:eastAsia="Calibri" w:hAnsi="Calibri"/>
+                <w:color w:val="548dd4"/>
+                <w:sz w:val="20"/>
+                <w:szCs w:val="20"/>
+                <w:rtl w:val="0"/>
+              </w:rPr>
+              <w:t xml:space="preserve">Justifica brevemente por qué es posible desarrollar tu proyecto APT. Considera el tiempo y materiales que necesitas para desarrollarlo, así como los posibles factores externos que podrían dificultar y facilitar su desarrollo.  </w:t>
+            </w:r>
+          </w:p>
+          <w:p>
+            <w:pPr>
+              <w:rPr>
+                <w:rFonts w:ascii="Calibri" w:cs="Calibri" w:eastAsia="Calibri" w:hAnsi="Calibri"/>
+                <w:color w:val="548dd4"/>
+                <w:sz w:val="20"/>
+                <w:szCs w:val="20"/>
+              </w:rPr>
+            </w:pPr>
+            <w:r>
+              <w:rPr>
+                <w:rFonts w:ascii="Calibri" w:cs="Calibri" w:eastAsia="Calibri" w:hAnsi="Calibri"/>
+                <w:color w:val="548dd4"/>
+                <w:sz w:val="20"/>
+                <w:szCs w:val="20"/>
+                <w:rtl w:val="0"/>
+              </w:rPr>
+              <w:t xml:space="preserve">¿Por qué crees es posible desarrollar tu Proyecto APT? Para responder esta pregunta debes tener en consideración:</w:t>
             </w:r>
           </w:p>
           <w:p>
@@ -1359,7 +1987,7 @@
               <w:shd w:fill="auto" w:val="clear"/>
               <w:spacing w:after="0" w:before="0" w:line="259" w:lineRule="auto"/>
               <w:ind w:left="720" w:right="0" w:hanging="360"/>
-              <w:jc w:val="both"/>
+              <w:jc w:val="left"/>
               <w:rPr>
                 <w:rFonts w:ascii="Calibri" w:cs="Calibri" w:eastAsia="Calibri" w:hAnsi="Calibri"/>
                 <w:b w:val="0"/>
@@ -1386,7 +2014,7 @@
                 <w:vertAlign w:val="baseline"/>
                 <w:rtl w:val="0"/>
               </w:rPr>
-              <w:t xml:space="preserve">¿Por qué escogiste este tema? ¿Por qué es relevante este tema para el campo laboral de tu carrera?</w:t>
+              <w:t xml:space="preserve">Duración del semestre</w:t>
             </w:r>
           </w:p>
           <w:p>
@@ -1409,10 +2037,10 @@
               <w:shd w:fill="auto" w:val="clear"/>
               <w:spacing w:after="0" w:before="0" w:line="259" w:lineRule="auto"/>
               <w:ind w:left="720" w:right="0" w:hanging="360"/>
-              <w:jc w:val="both"/>
-              <w:rPr>
-                <w:rFonts w:ascii="Calibri" w:cs="Calibri" w:eastAsia="Calibri" w:hAnsi="Calibri"/>
-                <w:b w:val="1"/>
+              <w:jc w:val="left"/>
+              <w:rPr>
+                <w:rFonts w:ascii="Calibri" w:cs="Calibri" w:eastAsia="Calibri" w:hAnsi="Calibri"/>
+                <w:b w:val="0"/>
                 <w:smallCaps w:val="0"/>
                 <w:strike w:val="0"/>
                 <w:color w:val="548dd4"/>
@@ -1436,12 +2064,7 @@
                 <w:vertAlign w:val="baseline"/>
                 <w:rtl w:val="0"/>
               </w:rPr>
-              <w:t xml:space="preserve">¿Dónde se ubica la situación que vas a abordar? (Ej.: País, región, comuna o institución) ¿Cuáles son las características principales de ese lugar? </w:t>
-            </w:r>
-            <w:r>
-              <w:rPr>
-                <w:rtl w:val="0"/>
-              </w:rPr>
+              <w:t xml:space="preserve">Horas asignadas a la asignatura </w:t>
             </w:r>
           </w:p>
           <w:p>
@@ -1464,7 +2087,7 @@
               <w:shd w:fill="auto" w:val="clear"/>
               <w:spacing w:after="0" w:before="0" w:line="259" w:lineRule="auto"/>
               <w:ind w:left="720" w:right="0" w:hanging="360"/>
-              <w:jc w:val="both"/>
+              <w:jc w:val="left"/>
               <w:rPr>
                 <w:rFonts w:ascii="Calibri" w:cs="Calibri" w:eastAsia="Calibri" w:hAnsi="Calibri"/>
                 <w:b w:val="0"/>
@@ -1491,7 +2114,7 @@
                 <w:vertAlign w:val="baseline"/>
                 <w:rtl w:val="0"/>
               </w:rPr>
-              <w:t xml:space="preserve">¿A quiénes afecta o impacta la situación que vas a abordar? (Ej.: Grupo etario, usuarios de algún servicio, etc.).</w:t>
+              <w:t xml:space="preserve">Materiales requeridos</w:t>
             </w:r>
           </w:p>
           <w:p>
@@ -1512,9 +2135,9 @@
                 <w:between w:space="0" w:sz="0" w:val="nil"/>
               </w:pBdr>
               <w:shd w:fill="auto" w:val="clear"/>
-              <w:spacing w:after="160" w:before="0" w:line="259" w:lineRule="auto"/>
+              <w:spacing w:after="0" w:before="0" w:line="259" w:lineRule="auto"/>
               <w:ind w:left="720" w:right="0" w:hanging="360"/>
-              <w:jc w:val="both"/>
+              <w:jc w:val="left"/>
               <w:rPr>
                 <w:rFonts w:ascii="Calibri" w:cs="Calibri" w:eastAsia="Calibri" w:hAnsi="Calibri"/>
                 <w:b w:val="0"/>
@@ -1541,303 +2164,7 @@
                 <w:vertAlign w:val="baseline"/>
                 <w:rtl w:val="0"/>
               </w:rPr>
-              <w:t xml:space="preserve">¿Cuál sería el aporte de valor (real o simulado) de tu Proyecto APT para el contexto laboral y/o social en que se situaría?</w:t>
-            </w:r>
-          </w:p>
-        </w:tc>
-      </w:tr>
-      <w:tr>
-        <w:trPr>
-          <w:cantSplit w:val="0"/>
-          <w:trHeight w:val="1037" w:hRule="atLeast"/>
-          <w:tblHeader w:val="0"/>
-        </w:trPr>
-        <w:tc>
-          <w:tcPr>
-            <w:vAlign w:val="center"/>
-          </w:tcPr>
-          <w:p>
-            <w:pPr>
-              <w:rPr>
-                <w:rFonts w:ascii="Calibri" w:cs="Calibri" w:eastAsia="Calibri" w:hAnsi="Calibri"/>
-                <w:color w:val="1f3864"/>
-              </w:rPr>
-            </w:pPr>
-            <w:r>
-              <w:rPr>
-                <w:rFonts w:ascii="Calibri" w:cs="Calibri" w:eastAsia="Calibri" w:hAnsi="Calibri"/>
-                <w:color w:val="1f3864"/>
-                <w:rtl w:val="0"/>
-              </w:rPr>
-              <w:t xml:space="preserve">Descripción del Proyecto APT</w:t>
-            </w:r>
-          </w:p>
-        </w:tc>
-        <w:tc>
-          <w:tcPr>
-            <w:vAlign w:val="center"/>
-          </w:tcPr>
-          <w:p>
-            <w:pPr>
-              <w:jc w:val="both"/>
-              <w:rPr>
-                <w:rFonts w:ascii="Calibri" w:cs="Calibri" w:eastAsia="Calibri" w:hAnsi="Calibri"/>
-                <w:color w:val="548dd4"/>
-                <w:sz w:val="20"/>
-                <w:szCs w:val="20"/>
-                <w:highlight w:val="cyan"/>
-              </w:rPr>
-            </w:pPr>
-            <w:r>
-              <w:rPr>
-                <w:rFonts w:ascii="Calibri" w:cs="Calibri" w:eastAsia="Calibri" w:hAnsi="Calibri"/>
-                <w:color w:val="548dd4"/>
-                <w:sz w:val="20"/>
-                <w:szCs w:val="20"/>
-                <w:rtl w:val="0"/>
-              </w:rPr>
-              <w:t xml:space="preserve">Señala qué se espera lograr con el proyecto (objetivo) y describe brevemente en qué consistiría, cómo planeas abordar la problemática presentada en el apartado anterior. </w:t>
-            </w:r>
-            <w:r>
-              <w:rPr>
-                <w:rtl w:val="0"/>
-              </w:rPr>
-            </w:r>
-          </w:p>
-        </w:tc>
-      </w:tr>
-      <w:tr>
-        <w:trPr>
-          <w:cantSplit w:val="0"/>
-          <w:trHeight w:val="866" w:hRule="atLeast"/>
-          <w:tblHeader w:val="0"/>
-        </w:trPr>
-        <w:tc>
-          <w:tcPr>
-            <w:vAlign w:val="center"/>
-          </w:tcPr>
-          <w:p>
-            <w:pPr>
-              <w:rPr>
-                <w:rFonts w:ascii="Calibri" w:cs="Calibri" w:eastAsia="Calibri" w:hAnsi="Calibri"/>
-                <w:color w:val="1f3864"/>
-              </w:rPr>
-            </w:pPr>
-            <w:r>
-              <w:rPr>
-                <w:rFonts w:ascii="Calibri" w:cs="Calibri" w:eastAsia="Calibri" w:hAnsi="Calibri"/>
-                <w:color w:val="1f3864"/>
-                <w:rtl w:val="0"/>
-              </w:rPr>
-              <w:t xml:space="preserve">Pertinencia del proyecto con el perfil de egreso</w:t>
-            </w:r>
-          </w:p>
-        </w:tc>
-        <w:tc>
-          <w:tcPr>
-            <w:vAlign w:val="center"/>
-          </w:tcPr>
-          <w:p>
-            <w:pPr>
-              <w:jc w:val="both"/>
-              <w:rPr>
-                <w:rFonts w:ascii="Calibri" w:cs="Calibri" w:eastAsia="Calibri" w:hAnsi="Calibri"/>
-                <w:color w:val="548dd4"/>
-                <w:sz w:val="20"/>
-                <w:szCs w:val="20"/>
-              </w:rPr>
-            </w:pPr>
-            <w:r>
-              <w:rPr>
-                <w:rFonts w:ascii="Calibri" w:cs="Calibri" w:eastAsia="Calibri" w:hAnsi="Calibri"/>
-                <w:color w:val="548dd4"/>
-                <w:sz w:val="20"/>
-                <w:szCs w:val="20"/>
-                <w:rtl w:val="0"/>
-              </w:rPr>
-              <w:t xml:space="preserve">Justifica cómo se relaciona tu Proyecto APT con el perfil de egreso de tu carrera y, en particular, con las competencias del perfil de egreso que seleccionaste anteriormente. </w:t>
-            </w:r>
-          </w:p>
-          <w:p>
-            <w:pPr>
-              <w:jc w:val="both"/>
-              <w:rPr>
-                <w:rFonts w:ascii="Calibri" w:cs="Calibri" w:eastAsia="Calibri" w:hAnsi="Calibri"/>
-                <w:color w:val="548dd4"/>
-                <w:sz w:val="20"/>
-                <w:szCs w:val="20"/>
-                <w:highlight w:val="yellow"/>
-              </w:rPr>
-            </w:pPr>
-            <w:r>
-              <w:rPr>
-                <w:rFonts w:ascii="Calibri" w:cs="Calibri" w:eastAsia="Calibri" w:hAnsi="Calibri"/>
-                <w:color w:val="548dd4"/>
-                <w:sz w:val="20"/>
-                <w:szCs w:val="20"/>
-                <w:rtl w:val="0"/>
-              </w:rPr>
-              <w:t xml:space="preserve">¿De qué manera se relaciona el Proyecto APT con el perfil de egreso de tu carrera? ¿De qué manera son necesarias las competencias que seleccionaste para resolver la problemática a trabajar? </w:t>
-            </w:r>
-            <w:r>
-              <w:rPr>
-                <w:rtl w:val="0"/>
-              </w:rPr>
-            </w:r>
-          </w:p>
-        </w:tc>
-      </w:tr>
-      <w:tr>
-        <w:trPr>
-          <w:cantSplit w:val="0"/>
-          <w:trHeight w:val="866" w:hRule="atLeast"/>
-          <w:tblHeader w:val="0"/>
-        </w:trPr>
-        <w:tc>
-          <w:tcPr>
-            <w:vAlign w:val="center"/>
-          </w:tcPr>
-          <w:p>
-            <w:pPr>
-              <w:rPr>
-                <w:rFonts w:ascii="Calibri" w:cs="Calibri" w:eastAsia="Calibri" w:hAnsi="Calibri"/>
-                <w:color w:val="1f3864"/>
-              </w:rPr>
-            </w:pPr>
-            <w:r>
-              <w:rPr>
-                <w:rFonts w:ascii="Calibri" w:cs="Calibri" w:eastAsia="Calibri" w:hAnsi="Calibri"/>
-                <w:color w:val="1f3864"/>
-                <w:rtl w:val="0"/>
-              </w:rPr>
-              <w:t xml:space="preserve">Relación con los intereses profesionales</w:t>
-            </w:r>
-          </w:p>
-        </w:tc>
-        <w:tc>
-          <w:tcPr>
-            <w:vAlign w:val="center"/>
-          </w:tcPr>
-          <w:p>
-            <w:pPr>
-              <w:jc w:val="both"/>
-              <w:rPr>
-                <w:rFonts w:ascii="Calibri" w:cs="Calibri" w:eastAsia="Calibri" w:hAnsi="Calibri"/>
-                <w:color w:val="548dd4"/>
-                <w:sz w:val="20"/>
-                <w:szCs w:val="20"/>
-              </w:rPr>
-            </w:pPr>
-            <w:r>
-              <w:rPr>
-                <w:rFonts w:ascii="Calibri" w:cs="Calibri" w:eastAsia="Calibri" w:hAnsi="Calibri"/>
-                <w:color w:val="548dd4"/>
-                <w:sz w:val="20"/>
-                <w:szCs w:val="20"/>
-                <w:rtl w:val="0"/>
-              </w:rPr>
-              <w:t xml:space="preserve">Señala cómo se relaciona el Proyecto APT que propones con tus intereses profesionales.</w:t>
-            </w:r>
-          </w:p>
-          <w:p>
-            <w:pPr>
-              <w:jc w:val="both"/>
-              <w:rPr>
-                <w:rFonts w:ascii="Calibri" w:cs="Calibri" w:eastAsia="Calibri" w:hAnsi="Calibri"/>
-                <w:color w:val="548dd4"/>
-                <w:sz w:val="20"/>
-                <w:szCs w:val="20"/>
-                <w:highlight w:val="yellow"/>
-              </w:rPr>
-            </w:pPr>
-            <w:r>
-              <w:rPr>
-                <w:rFonts w:ascii="Calibri" w:cs="Calibri" w:eastAsia="Calibri" w:hAnsi="Calibri"/>
-                <w:color w:val="548dd4"/>
-                <w:sz w:val="20"/>
-                <w:szCs w:val="20"/>
-                <w:rtl w:val="0"/>
-              </w:rPr>
-              <w:t xml:space="preserve">¿Cuáles son tus intereses profesionales?  ¿Qué aspectos de tus intereses profesionales se ven reflejados en tu Proyecto APT? Realizar este Proyecto APT, ¿de qué manera va a contribuir a tu desarrollo profesional? </w:t>
-            </w:r>
-            <w:r>
-              <w:rPr>
-                <w:rtl w:val="0"/>
-              </w:rPr>
-            </w:r>
-          </w:p>
-        </w:tc>
-      </w:tr>
-      <w:tr>
-        <w:trPr>
-          <w:cantSplit w:val="0"/>
-          <w:trHeight w:val="132" w:hRule="atLeast"/>
-          <w:tblHeader w:val="0"/>
-        </w:trPr>
-        <w:tc>
-          <w:tcPr>
-            <w:vAlign w:val="center"/>
-          </w:tcPr>
-          <w:p>
-            <w:pPr>
-              <w:rPr>
-                <w:rFonts w:ascii="Calibri" w:cs="Calibri" w:eastAsia="Calibri" w:hAnsi="Calibri"/>
-                <w:color w:val="1f3864"/>
-              </w:rPr>
-            </w:pPr>
-            <w:r>
-              <w:rPr>
-                <w:rFonts w:ascii="Calibri" w:cs="Calibri" w:eastAsia="Calibri" w:hAnsi="Calibri"/>
-                <w:color w:val="1f3864"/>
-                <w:rtl w:val="0"/>
-              </w:rPr>
-              <w:t xml:space="preserve">Factibilidad de desarrollo del Proyecto APT</w:t>
-            </w:r>
-          </w:p>
-        </w:tc>
-        <w:tc>
-          <w:tcPr>
-            <w:vAlign w:val="center"/>
-          </w:tcPr>
-          <w:p>
-            <w:pPr>
-              <w:jc w:val="both"/>
-              <w:rPr>
-                <w:rFonts w:ascii="Calibri" w:cs="Calibri" w:eastAsia="Calibri" w:hAnsi="Calibri"/>
-                <w:color w:val="548dd4"/>
-                <w:sz w:val="20"/>
-                <w:szCs w:val="20"/>
-              </w:rPr>
-            </w:pPr>
-            <w:r>
-              <w:rPr>
-                <w:rFonts w:ascii="Calibri" w:cs="Calibri" w:eastAsia="Calibri" w:hAnsi="Calibri"/>
-                <w:color w:val="548dd4"/>
-                <w:sz w:val="20"/>
-                <w:szCs w:val="20"/>
-                <w:rtl w:val="0"/>
-              </w:rPr>
-              <w:t xml:space="preserve">Justifica brevemente por qué es posible desarrollar tu proyecto APT. Considera el tiempo y materiales que necesitas para desarrollarlo, así como los posibles factores externos que podrían dificultar y facilitar su desarrollo.  </w:t>
-            </w:r>
-          </w:p>
-          <w:p>
-            <w:pPr>
-              <w:rPr>
-                <w:rFonts w:ascii="Calibri" w:cs="Calibri" w:eastAsia="Calibri" w:hAnsi="Calibri"/>
-                <w:color w:val="548dd4"/>
-                <w:sz w:val="20"/>
-                <w:szCs w:val="20"/>
-              </w:rPr>
-            </w:pPr>
-            <w:r>
-              <w:rPr>
-                <w:rFonts w:ascii="Calibri" w:cs="Calibri" w:eastAsia="Calibri" w:hAnsi="Calibri"/>
-                <w:color w:val="548dd4"/>
-                <w:sz w:val="20"/>
-                <w:szCs w:val="20"/>
-                <w:rtl w:val="0"/>
-              </w:rPr>
-              <w:t xml:space="preserve">¿Por qué crees es posible desarrollar tu Proyecto APT? Para responder esta pregunta debes tener en consideración:</w:t>
+              <w:t xml:space="preserve">Factores externos que facilitan su desarrollo </w:t>
             </w:r>
           </w:p>
           <w:p>
@@ -1848,207 +2175,7 @@
               <w:widowControl w:val="1"/>
               <w:numPr>
                 <w:ilvl w:val="0"/>
-                <w:numId w:val="2"/>
-              </w:numPr>
-              <w:pBdr>
-                <w:top w:space="0" w:sz="0" w:val="nil"/>
-                <w:left w:space="0" w:sz="0" w:val="nil"/>
-                <w:bottom w:space="0" w:sz="0" w:val="nil"/>
-                <w:right w:space="0" w:sz="0" w:val="nil"/>
-                <w:between w:space="0" w:sz="0" w:val="nil"/>
-              </w:pBdr>
-              <w:shd w:fill="auto" w:val="clear"/>
-              <w:spacing w:after="0" w:before="0" w:line="259" w:lineRule="auto"/>
-              <w:ind w:left="720" w:right="0" w:hanging="360"/>
-              <w:jc w:val="left"/>
-              <w:rPr>
-                <w:rFonts w:ascii="Calibri" w:cs="Calibri" w:eastAsia="Calibri" w:hAnsi="Calibri"/>
-                <w:b w:val="0"/>
-                <w:smallCaps w:val="0"/>
-                <w:strike w:val="0"/>
-                <w:color w:val="548dd4"/>
-                <w:sz w:val="20"/>
-                <w:szCs w:val="20"/>
-                <w:shd w:fill="auto" w:val="clear"/>
-                <w:vertAlign w:val="baseline"/>
-              </w:rPr>
-            </w:pPr>
-            <w:r>
-              <w:rPr>
-                <w:rFonts w:ascii="Calibri" w:cs="Calibri" w:eastAsia="Calibri" w:hAnsi="Calibri"/>
-                <w:b w:val="0"/>
-                <w:smallCaps w:val="0"/>
-                <w:strike w:val="0"/>
-                <w:color w:val="548dd4"/>
-                <w:sz w:val="20"/>
-                <w:szCs w:val="20"/>
-                <w:u w:val="none"/>
-                <w:shd w:fill="auto" w:val="clear"/>
-                <w:vertAlign w:val="baseline"/>
-                <w:rtl w:val="0"/>
-              </w:rPr>
-              <w:t xml:space="preserve">Duración del semestre</w:t>
-            </w:r>
-          </w:p>
-          <w:p>
-            <w:pPr>
-              <w:keepNext w:val="0"/>
-              <w:keepLines w:val="0"/>
-              <w:pageBreakBefore w:val="0"/>
-              <w:widowControl w:val="1"/>
-              <w:numPr>
-                <w:ilvl w:val="0"/>
-                <w:numId w:val="2"/>
-              </w:numPr>
-              <w:pBdr>
-                <w:top w:space="0" w:sz="0" w:val="nil"/>
-                <w:left w:space="0" w:sz="0" w:val="nil"/>
-                <w:bottom w:space="0" w:sz="0" w:val="nil"/>
-                <w:right w:space="0" w:sz="0" w:val="nil"/>
-                <w:between w:space="0" w:sz="0" w:val="nil"/>
-              </w:pBdr>
-              <w:shd w:fill="auto" w:val="clear"/>
-              <w:spacing w:after="0" w:before="0" w:line="259" w:lineRule="auto"/>
-              <w:ind w:left="720" w:right="0" w:hanging="360"/>
-              <w:jc w:val="left"/>
-              <w:rPr>
-                <w:rFonts w:ascii="Calibri" w:cs="Calibri" w:eastAsia="Calibri" w:hAnsi="Calibri"/>
-                <w:b w:val="0"/>
-                <w:smallCaps w:val="0"/>
-                <w:strike w:val="0"/>
-                <w:color w:val="548dd4"/>
-                <w:sz w:val="20"/>
-                <w:szCs w:val="20"/>
-                <w:shd w:fill="auto" w:val="clear"/>
-                <w:vertAlign w:val="baseline"/>
-              </w:rPr>
-            </w:pPr>
-            <w:r>
-              <w:rPr>
-                <w:rFonts w:ascii="Calibri" w:cs="Calibri" w:eastAsia="Calibri" w:hAnsi="Calibri"/>
-                <w:b w:val="0"/>
-                <w:smallCaps w:val="0"/>
-                <w:strike w:val="0"/>
-                <w:color w:val="548dd4"/>
-                <w:sz w:val="20"/>
-                <w:szCs w:val="20"/>
-                <w:u w:val="none"/>
-                <w:shd w:fill="auto" w:val="clear"/>
-                <w:vertAlign w:val="baseline"/>
-                <w:rtl w:val="0"/>
-              </w:rPr>
-              <w:t xml:space="preserve">Horas asignadas a la asignatura </w:t>
-            </w:r>
-          </w:p>
-          <w:p>
-            <w:pPr>
-              <w:keepNext w:val="0"/>
-              <w:keepLines w:val="0"/>
-              <w:pageBreakBefore w:val="0"/>
-              <w:widowControl w:val="1"/>
-              <w:numPr>
-                <w:ilvl w:val="0"/>
-                <w:numId w:val="2"/>
-              </w:numPr>
-              <w:pBdr>
-                <w:top w:space="0" w:sz="0" w:val="nil"/>
-                <w:left w:space="0" w:sz="0" w:val="nil"/>
-                <w:bottom w:space="0" w:sz="0" w:val="nil"/>
-                <w:right w:space="0" w:sz="0" w:val="nil"/>
-                <w:between w:space="0" w:sz="0" w:val="nil"/>
-              </w:pBdr>
-              <w:shd w:fill="auto" w:val="clear"/>
-              <w:spacing w:after="0" w:before="0" w:line="259" w:lineRule="auto"/>
-              <w:ind w:left="720" w:right="0" w:hanging="360"/>
-              <w:jc w:val="left"/>
-              <w:rPr>
-                <w:rFonts w:ascii="Calibri" w:cs="Calibri" w:eastAsia="Calibri" w:hAnsi="Calibri"/>
-                <w:b w:val="0"/>
-                <w:smallCaps w:val="0"/>
-                <w:strike w:val="0"/>
-                <w:color w:val="548dd4"/>
-                <w:sz w:val="20"/>
-                <w:szCs w:val="20"/>
-                <w:shd w:fill="auto" w:val="clear"/>
-                <w:vertAlign w:val="baseline"/>
-              </w:rPr>
-            </w:pPr>
-            <w:r>
-              <w:rPr>
-                <w:rFonts w:ascii="Calibri" w:cs="Calibri" w:eastAsia="Calibri" w:hAnsi="Calibri"/>
-                <w:b w:val="0"/>
-                <w:smallCaps w:val="0"/>
-                <w:strike w:val="0"/>
-                <w:color w:val="548dd4"/>
-                <w:sz w:val="20"/>
-                <w:szCs w:val="20"/>
-                <w:u w:val="none"/>
-                <w:shd w:fill="auto" w:val="clear"/>
-                <w:vertAlign w:val="baseline"/>
-                <w:rtl w:val="0"/>
-              </w:rPr>
-              <w:t xml:space="preserve">Materiales requeridos</w:t>
-            </w:r>
-          </w:p>
-          <w:p>
-            <w:pPr>
-              <w:keepNext w:val="0"/>
-              <w:keepLines w:val="0"/>
-              <w:pageBreakBefore w:val="0"/>
-              <w:widowControl w:val="1"/>
-              <w:numPr>
-                <w:ilvl w:val="0"/>
-                <w:numId w:val="2"/>
-              </w:numPr>
-              <w:pBdr>
-                <w:top w:space="0" w:sz="0" w:val="nil"/>
-                <w:left w:space="0" w:sz="0" w:val="nil"/>
-                <w:bottom w:space="0" w:sz="0" w:val="nil"/>
-                <w:right w:space="0" w:sz="0" w:val="nil"/>
-                <w:between w:space="0" w:sz="0" w:val="nil"/>
-              </w:pBdr>
-              <w:shd w:fill="auto" w:val="clear"/>
-              <w:spacing w:after="0" w:before="0" w:line="259" w:lineRule="auto"/>
-              <w:ind w:left="720" w:right="0" w:hanging="360"/>
-              <w:jc w:val="left"/>
-              <w:rPr>
-                <w:rFonts w:ascii="Calibri" w:cs="Calibri" w:eastAsia="Calibri" w:hAnsi="Calibri"/>
-                <w:b w:val="0"/>
-                <w:smallCaps w:val="0"/>
-                <w:strike w:val="0"/>
-                <w:color w:val="548dd4"/>
-                <w:sz w:val="20"/>
-                <w:szCs w:val="20"/>
-                <w:shd w:fill="auto" w:val="clear"/>
-                <w:vertAlign w:val="baseline"/>
-              </w:rPr>
-            </w:pPr>
-            <w:r>
-              <w:rPr>
-                <w:rFonts w:ascii="Calibri" w:cs="Calibri" w:eastAsia="Calibri" w:hAnsi="Calibri"/>
-                <w:b w:val="0"/>
-                <w:smallCaps w:val="0"/>
-                <w:strike w:val="0"/>
-                <w:color w:val="548dd4"/>
-                <w:sz w:val="20"/>
-                <w:szCs w:val="20"/>
-                <w:u w:val="none"/>
-                <w:shd w:fill="auto" w:val="clear"/>
-                <w:vertAlign w:val="baseline"/>
-                <w:rtl w:val="0"/>
-              </w:rPr>
-              <w:t xml:space="preserve">Factores externos que facilitan su desarrollo </w:t>
-            </w:r>
-          </w:p>
-          <w:p>
-            <w:pPr>
-              <w:keepNext w:val="0"/>
-              <w:keepLines w:val="0"/>
-              <w:pageBreakBefore w:val="0"/>
-              <w:widowControl w:val="1"/>
-              <w:numPr>
-                <w:ilvl w:val="0"/>
-                <w:numId w:val="2"/>
+                <w:numId w:val="3"/>
               </w:numPr>
               <w:pBdr>
                 <w:top w:space="0" w:sz="0" w:val="nil"/>
@@ -2116,7 +2243,7 @@
         <w:widowControl w:val="1"/>
         <w:numPr>
           <w:ilvl w:val="0"/>
-          <w:numId w:val="1"/>
+          <w:numId w:val="2"/>
         </w:numPr>
         <w:pBdr>
           <w:top w:space="0" w:sz="0" w:val="nil"/>
@@ -7068,6 +7195,116 @@
   <w:abstractNum w:abstractNumId="1">
     <w:lvl w:ilvl="0">
       <w:start w:val="1"/>
+      <w:numFmt w:val="bullet"/>
+      <w:lvlText w:val="-"/>
+      <w:lvlJc w:val="left"/>
+      <w:pPr>
+        <w:ind w:left="720" w:hanging="360"/>
+      </w:pPr>
+      <w:rPr>
+        <w:u w:val="none"/>
+      </w:rPr>
+    </w:lvl>
+    <w:lvl w:ilvl="1">
+      <w:start w:val="1"/>
+      <w:numFmt w:val="bullet"/>
+      <w:lvlText w:val="-"/>
+      <w:lvlJc w:val="left"/>
+      <w:pPr>
+        <w:ind w:left="1440" w:hanging="360"/>
+      </w:pPr>
+      <w:rPr>
+        <w:u w:val="none"/>
+      </w:rPr>
+    </w:lvl>
+    <w:lvl w:ilvl="2">
+      <w:start w:val="1"/>
+      <w:numFmt w:val="bullet"/>
+      <w:lvlText w:val="-"/>
+      <w:lvlJc w:val="left"/>
+      <w:pPr>
+        <w:ind w:left="2160" w:hanging="360"/>
+      </w:pPr>
+      <w:rPr>
+        <w:u w:val="none"/>
+      </w:rPr>
+    </w:lvl>
+    <w:lvl w:ilvl="3">
+      <w:start w:val="1"/>
+      <w:numFmt w:val="bullet"/>
+      <w:lvlText w:val="-"/>
+      <w:lvlJc w:val="left"/>
+      <w:pPr>
+        <w:ind w:left="2880" w:hanging="360"/>
+      </w:pPr>
+      <w:rPr>
+        <w:u w:val="none"/>
+      </w:rPr>
+    </w:lvl>
+    <w:lvl w:ilvl="4">
+      <w:start w:val="1"/>
+      <w:numFmt w:val="bullet"/>
+      <w:lvlText w:val="-"/>
+      <w:lvlJc w:val="left"/>
+      <w:pPr>
+        <w:ind w:left="3600" w:hanging="360"/>
+      </w:pPr>
+      <w:rPr>
+        <w:u w:val="none"/>
+      </w:rPr>
+    </w:lvl>
+    <w:lvl w:ilvl="5">
+      <w:start w:val="1"/>
+      <w:numFmt w:val="bullet"/>
+      <w:lvlText w:val="-"/>
+      <w:lvlJc w:val="left"/>
+      <w:pPr>
+        <w:ind w:left="4320" w:hanging="360"/>
+      </w:pPr>
+      <w:rPr>
+        <w:u w:val="none"/>
+      </w:rPr>
+    </w:lvl>
+    <w:lvl w:ilvl="6">
+      <w:start w:val="1"/>
+      <w:numFmt w:val="bullet"/>
+      <w:lvlText w:val="-"/>
+      <w:lvlJc w:val="left"/>
+      <w:pPr>
+        <w:ind w:left="5040" w:hanging="360"/>
+      </w:pPr>
+      <w:rPr>
+        <w:u w:val="none"/>
+      </w:rPr>
+    </w:lvl>
+    <w:lvl w:ilvl="7">
+      <w:start w:val="1"/>
+      <w:numFmt w:val="bullet"/>
+      <w:lvlText w:val="-"/>
+      <w:lvlJc w:val="left"/>
+      <w:pPr>
+        <w:ind w:left="5760" w:hanging="360"/>
+      </w:pPr>
+      <w:rPr>
+        <w:u w:val="none"/>
+      </w:rPr>
+    </w:lvl>
+    <w:lvl w:ilvl="8">
+      <w:start w:val="1"/>
+      <w:numFmt w:val="bullet"/>
+      <w:lvlText w:val="-"/>
+      <w:lvlJc w:val="left"/>
+      <w:pPr>
+        <w:ind w:left="6480" w:hanging="360"/>
+      </w:pPr>
+      <w:rPr>
+        <w:u w:val="none"/>
+      </w:rPr>
+    </w:lvl>
+  </w:abstractNum>
+  <w:abstractNum w:abstractNumId="2">
+    <w:lvl w:ilvl="0">
+      <w:start w:val="1"/>
       <w:numFmt w:val="upperLetter"/>
       <w:lvlText w:val="%1."/>
       <w:lvlJc w:val="left"/>
@@ -7159,7 +7396,7 @@
       <w:rPr/>
     </w:lvl>
   </w:abstractNum>
-  <w:abstractNum w:abstractNumId="2">
+  <w:abstractNum w:abstractNumId="3">
     <w:lvl w:ilvl="0">
       <w:start w:val="1"/>
       <w:numFmt w:val="decimal"/>
@@ -7251,7 +7488,7 @@
       <w:rPr/>
     </w:lvl>
   </w:abstractNum>
-  <w:abstractNum w:abstractNumId="3">
+  <w:abstractNum w:abstractNumId="4">
     <w:lvl w:ilvl="0">
       <w:start w:val="1"/>
       <w:numFmt w:val="bullet"/>
@@ -7353,6 +7590,9 @@
   </w:num>
   <w:num w:numId="3">
     <w:abstractNumId w:val="3"/>
+  </w:num>
+  <w:num w:numId="4">
+    <w:abstractNumId w:val="4"/>
   </w:num>
 </w:numbering>
 </file>

</xml_diff>

<commit_message>
Ultima actualización - 18-08-2025 22:02
</commit_message>
<xml_diff>
--- a/Fase 1/1.5_GuiaEstudiante_Fase 1_Definicion Proyecto APT.docx
+++ b/Fase 1/1.5_GuiaEstudiante_Fase 1_Definicion Proyecto APT.docx
@@ -338,7 +338,7 @@
         <w:widowControl w:val="1"/>
         <w:numPr>
           <w:ilvl w:val="0"/>
-          <w:numId w:val="2"/>
+          <w:numId w:val="3"/>
         </w:numPr>
         <w:pBdr>
           <w:top w:space="0" w:sz="0" w:val="nil"/>
@@ -998,7 +998,6 @@
           <w:p>
             <w:pPr>
               <w:rPr>
-                <w:rFonts w:ascii="Calibri" w:cs="Calibri" w:eastAsia="Calibri" w:hAnsi="Calibri"/>
                 <w:sz w:val="20"/>
                 <w:szCs w:val="20"/>
               </w:rPr>
@@ -1009,60 +1008,12 @@
                 <w:szCs w:val="20"/>
                 <w:rtl w:val="0"/>
               </w:rPr>
-              <w:t xml:space="preserve">Las áreas de desempeño del presente proyecto tienen que ver l</w:t>
-            </w:r>
-            <w:r>
-              <w:rPr>
-                <w:rtl w:val="0"/>
-              </w:rPr>
-            </w:r>
-          </w:p>
-          <w:p>
-            <w:pPr>
-              <w:rPr>
-                <w:sz w:val="20"/>
-                <w:szCs w:val="20"/>
-              </w:rPr>
-            </w:pPr>
-            <w:r>
-              <w:rPr>
-                <w:sz w:val="20"/>
-                <w:szCs w:val="20"/>
-                <w:rtl w:val="0"/>
-              </w:rPr>
-              <w:t xml:space="preserve">Deep Learning.</w:t>
-            </w:r>
-          </w:p>
-          <w:p>
-            <w:pPr>
-              <w:rPr>
-                <w:sz w:val="20"/>
-                <w:szCs w:val="20"/>
-              </w:rPr>
-            </w:pPr>
-            <w:r>
-              <w:rPr>
-                <w:sz w:val="20"/>
-                <w:szCs w:val="20"/>
-                <w:rtl w:val="0"/>
-              </w:rPr>
-              <w:t xml:space="preserve">Base de datos</w:t>
-            </w:r>
-          </w:p>
-          <w:p>
-            <w:pPr>
-              <w:rPr>
-                <w:sz w:val="20"/>
-                <w:szCs w:val="20"/>
-              </w:rPr>
-            </w:pPr>
-            <w:r>
-              <w:rPr>
-                <w:sz w:val="20"/>
-                <w:szCs w:val="20"/>
-                <w:rtl w:val="0"/>
-              </w:rPr>
-              <w:t xml:space="preserve">Desarrollo web</w:t>
+              <w:t xml:space="preserve">Las áreas de desempeño del presente proyecto tienen que ver con las áreas de: inteligencia artificial, utilizando modelos LLM para la revisión y retroalimentación de las evaluaciones realizadas por los estudiantes; modelamiento, consulta y programación de base de datos;  desarrollo web de manera full stack, utilizando endpoints de API para traer la información desde la base de datos. Además, se utilizará una metodología tradicional para el desarrollo del presente proyecto, considerando las habilidades obtenidas en la asignatura de Gestión de Proyectos Informáticos.</w:t>
+            </w:r>
+            <w:r>
+              <w:rPr>
+                <w:rtl w:val="0"/>
+              </w:rPr>
             </w:r>
           </w:p>
         </w:tc>
@@ -1102,7 +1053,7 @@
             <w:pPr>
               <w:numPr>
                 <w:ilvl w:val="0"/>
-                <w:numId w:val="1"/>
+                <w:numId w:val="2"/>
               </w:numPr>
               <w:spacing w:after="0" w:afterAutospacing="0"/>
               <w:ind w:left="720" w:hanging="360"/>
@@ -1121,7 +1072,7 @@
             <w:pPr>
               <w:numPr>
                 <w:ilvl w:val="0"/>
-                <w:numId w:val="1"/>
+                <w:numId w:val="2"/>
               </w:numPr>
               <w:spacing w:after="0" w:afterAutospacing="0"/>
               <w:ind w:left="720" w:hanging="360"/>
@@ -1140,7 +1091,7 @@
             <w:pPr>
               <w:numPr>
                 <w:ilvl w:val="0"/>
-                <w:numId w:val="1"/>
+                <w:numId w:val="2"/>
               </w:numPr>
               <w:spacing w:after="0" w:afterAutospacing="0"/>
               <w:ind w:left="720" w:hanging="360"/>
@@ -1159,7 +1110,7 @@
             <w:pPr>
               <w:numPr>
                 <w:ilvl w:val="0"/>
-                <w:numId w:val="1"/>
+                <w:numId w:val="2"/>
               </w:numPr>
               <w:ind w:left="720" w:hanging="360"/>
               <w:rPr>
@@ -1413,93 +1364,58 @@
           </w:tcPr>
           <w:p>
             <w:pPr>
-              <w:rPr>
-                <w:b w:val="1"/>
-              </w:rPr>
-            </w:pPr>
-            <w:r>
+              <w:jc w:val="both"/>
               <w:rPr>
                 <w:sz w:val="20"/>
                 <w:szCs w:val="20"/>
-                <w:rtl w:val="0"/>
-              </w:rPr>
-              <w:t xml:space="preserve">Krino Insight es un sistema destinado a agilizar la corrección de evaluaciones de estudiantes mediante el uso de IA, los docentes adjuntan la evaluación junto a la pauta y el sistema realiza el procedimiento de evaluación mediante la métrica de la pauta.</w:t>
-            </w:r>
-            <w:r>
-              <w:rPr>
-                <w:rtl w:val="0"/>
-              </w:rPr>
-            </w:r>
-          </w:p>
-          <w:p>
-            <w:pPr>
-              <w:jc w:val="both"/>
+              </w:rPr>
+            </w:pPr>
+            <w:r>
               <w:rPr>
                 <w:sz w:val="20"/>
                 <w:szCs w:val="20"/>
-              </w:rPr>
-            </w:pPr>
-            <w:r>
-              <w:rPr>
-                <w:rtl w:val="0"/>
-              </w:rPr>
-            </w:r>
-          </w:p>
-          <w:p>
-            <w:pPr>
-              <w:jc w:val="both"/>
-              <w:rPr>
-                <w:rFonts w:ascii="Calibri" w:cs="Calibri" w:eastAsia="Calibri" w:hAnsi="Calibri"/>
-                <w:color w:val="548dd4"/>
+                <w:rtl w:val="0"/>
+              </w:rPr>
+              <w:t xml:space="preserve">Krino Insight es un sistema destinado a agilizar la corrección de evaluaciones de estudiantes mediante el uso de IA, los docentes adjuntan la evaluación junto a la pauta y el sistema realiza el procedimiento de evaluación mediante la métrica de la pauta. Teniendo una relevancia laboral para mejorar los procedimientos de evaluación en las asignaturas de las carreras, aplicando a todas las distintas sedes del Duoc UC. </w:t>
+            </w:r>
+          </w:p>
+          <w:p>
+            <w:pPr>
+              <w:jc w:val="both"/>
+              <w:rPr>
                 <w:sz w:val="20"/>
                 <w:szCs w:val="20"/>
               </w:rPr>
             </w:pPr>
             <w:r>
               <w:rPr>
-                <w:rFonts w:ascii="Calibri" w:cs="Calibri" w:eastAsia="Calibri" w:hAnsi="Calibri"/>
-                <w:color w:val="548dd4"/>
                 <w:sz w:val="20"/>
                 <w:szCs w:val="20"/>
                 <w:rtl w:val="0"/>
               </w:rPr>
-              <w:t xml:space="preserve">Todo proyecto, ya sea una innovación, producto, servicio, etc., pretende dar respuesta a una situación o problemática. Señala qué problema busca solucionar tu proyecto y la relevancia que tiene para el campo laboral de tu carrera. También menciona el contexto en que esta problemática se sitúa (lugar, a quienes impactaría, etc.). Es importante que esta problemática sea relevante en el contexto de la profesión, siendo su resolución un aporte real o simulado a la organización u entorno en el que se sitúa. Algunas preguntas que pueden ayudarte a responder este apartado son: </w:t>
-            </w:r>
-          </w:p>
-          <w:p>
-            <w:pPr>
-              <w:keepNext w:val="0"/>
-              <w:keepLines w:val="0"/>
-              <w:pageBreakBefore w:val="0"/>
-              <w:widowControl w:val="1"/>
-              <w:numPr>
-                <w:ilvl w:val="0"/>
-                <w:numId w:val="4"/>
-              </w:numPr>
-              <w:pBdr>
-                <w:top w:space="0" w:sz="0" w:val="nil"/>
-                <w:left w:space="0" w:sz="0" w:val="nil"/>
-                <w:bottom w:space="0" w:sz="0" w:val="nil"/>
-                <w:right w:space="0" w:sz="0" w:val="nil"/>
-                <w:between w:space="0" w:sz="0" w:val="nil"/>
-              </w:pBdr>
-              <w:shd w:fill="auto" w:val="clear"/>
-              <w:spacing w:after="0" w:before="0" w:line="259" w:lineRule="auto"/>
-              <w:ind w:left="720" w:right="0" w:hanging="360"/>
-              <w:jc w:val="both"/>
-              <w:rPr>
-                <w:rFonts w:ascii="Calibri" w:cs="Calibri" w:eastAsia="Calibri" w:hAnsi="Calibri"/>
-                <w:b w:val="0"/>
-                <w:smallCaps w:val="0"/>
-                <w:strike w:val="0"/>
-                <w:color w:val="548dd4"/>
+              <w:t xml:space="preserve">La relevancia para el campo laboral de mi carrera radica en la aplicación práctica de tecnologías emergentes como la IA para resolver problemáticas reales dentro del entorno educativo. Esto no solo contribuye a la innovación tecnológica dentro de las instituciones académicas, sino que también responde a la demanda actual del mercado laboral por soluciones automatizadas y eficientes en la gestión de procesos.</w:t>
+            </w:r>
+          </w:p>
+          <w:p>
+            <w:pPr>
+              <w:jc w:val="both"/>
+              <w:rPr>
                 <w:sz w:val="20"/>
                 <w:szCs w:val="20"/>
-                <w:shd w:fill="auto" w:val="clear"/>
-                <w:vertAlign w:val="baseline"/>
-              </w:rPr>
-            </w:pPr>
-            <w:r>
+              </w:rPr>
+            </w:pPr>
+            <w:r>
+              <w:rPr>
+                <w:sz w:val="20"/>
+                <w:szCs w:val="20"/>
+                <w:rtl w:val="0"/>
+              </w:rPr>
+              <w:t xml:space="preserve">El proyecto se sitúa específicamente en el contexto de Duoc UC, una institución con múltiples sedes a nivel nacional, caracterizada por una alta matrícula y una fuerte orientación hacia la formación técnica y profesional. Su implementación impactaría directamente en el cuerpo docente de todas las sedes, así como indirectamente en los estudiantes, quienes recibirán sus resultados con mayor rapidez y precisión.</w:t>
+            </w:r>
+          </w:p>
+          <w:p>
+            <w:pPr>
+              <w:jc w:val="both"/>
               <w:rPr>
                 <w:rFonts w:ascii="Calibri" w:cs="Calibri" w:eastAsia="Calibri" w:hAnsi="Calibri"/>
                 <w:b w:val="0"/>
@@ -1511,21 +1427,261 @@
                 <w:u w:val="none"/>
                 <w:shd w:fill="auto" w:val="clear"/>
                 <w:vertAlign w:val="baseline"/>
-                <w:rtl w:val="0"/>
-              </w:rPr>
-              <w:t xml:space="preserve">¿Por qué escogiste este tema? ¿Por qué es relevante este tema para el campo laboral de tu carrera?</w:t>
-            </w:r>
-          </w:p>
+              </w:rPr>
+            </w:pPr>
+            <w:r>
+              <w:rPr>
+                <w:sz w:val="20"/>
+                <w:szCs w:val="20"/>
+                <w:rtl w:val="0"/>
+              </w:rPr>
+              <w:t xml:space="preserve">El aporte de valor de Krino Insight es significativo: reduce la carga administrativa de los docentes, mejora la calidad y consistencia de las evaluaciones, y permite una retroalimentación más oportuna. A nivel organizacional, se traduce en una mejora en los procesos internos y en la experiencia educativa de los estudiantes, alineándose con los objetivos estratégicos de eficiencia e innovación institucional.</w:t>
+            </w:r>
+            <w:r>
+              <w:rPr>
+                <w:rtl w:val="0"/>
+              </w:rPr>
+            </w:r>
+          </w:p>
+        </w:tc>
+      </w:tr>
+      <w:tr>
+        <w:trPr>
+          <w:cantSplit w:val="0"/>
+          <w:trHeight w:val="1037" w:hRule="atLeast"/>
+          <w:tblHeader w:val="0"/>
+        </w:trPr>
+        <w:tc>
+          <w:tcPr>
+            <w:vAlign w:val="center"/>
+          </w:tcPr>
+          <w:p>
+            <w:pPr>
+              <w:rPr>
+                <w:rFonts w:ascii="Calibri" w:cs="Calibri" w:eastAsia="Calibri" w:hAnsi="Calibri"/>
+                <w:color w:val="1f3864"/>
+              </w:rPr>
+            </w:pPr>
+            <w:r>
+              <w:rPr>
+                <w:rFonts w:ascii="Calibri" w:cs="Calibri" w:eastAsia="Calibri" w:hAnsi="Calibri"/>
+                <w:color w:val="1f3864"/>
+                <w:rtl w:val="0"/>
+              </w:rPr>
+              <w:t xml:space="preserve">Descripción del Proyecto APT</w:t>
+            </w:r>
+          </w:p>
+        </w:tc>
+        <w:tc>
+          <w:tcPr>
+            <w:vAlign w:val="center"/>
+          </w:tcPr>
+          <w:p>
+            <w:pPr>
+              <w:jc w:val="both"/>
+              <w:rPr>
+                <w:sz w:val="20"/>
+                <w:szCs w:val="20"/>
+              </w:rPr>
+            </w:pPr>
+            <w:r>
+              <w:rPr>
+                <w:sz w:val="20"/>
+                <w:szCs w:val="20"/>
+                <w:rtl w:val="0"/>
+              </w:rPr>
+              <w:t xml:space="preserve">El sistema corresponde a un producto autónomo, diseñado como una plataforma web con integración de agentes de inteligencia artificial, cuyo propósito es asistir a los docentes en la corrección automatizada y supervisada de pruebas y proyectos académicos. Las funciones están orientadas a automatizar tareas repetitivas (corrección de evaluaciones), proporcionar retroalimentación preliminar (revisión por IA) y facilitar la gestión de evaluaciones. </w:t>
+            </w:r>
+          </w:p>
+          <w:p>
+            <w:pPr>
+              <w:numPr>
+                <w:ilvl w:val="0"/>
+                <w:numId w:val="1"/>
+              </w:numPr>
+              <w:spacing w:after="0" w:afterAutospacing="0"/>
+              <w:ind w:left="720" w:hanging="360"/>
+              <w:jc w:val="both"/>
+              <w:rPr>
+                <w:sz w:val="20"/>
+                <w:szCs w:val="20"/>
+                <w:u w:val="none"/>
+              </w:rPr>
+            </w:pPr>
+            <w:r>
+              <w:rPr>
+                <w:sz w:val="20"/>
+                <w:szCs w:val="20"/>
+                <w:rtl w:val="0"/>
+              </w:rPr>
+              <w:t xml:space="preserve">Carga de Evaluaciones: El Docente puede cargar manualmente evaluaciones (en formato digital) de forma individual o en conjuntos, esta se asignará a  los alumnos automáticamente según el nombre del archivo siguiendo un formato (usuario_estudiante.py).</w:t>
+            </w:r>
+          </w:p>
+          <w:p>
+            <w:pPr>
+              <w:numPr>
+                <w:ilvl w:val="0"/>
+                <w:numId w:val="1"/>
+              </w:numPr>
+              <w:spacing w:after="0" w:afterAutospacing="0"/>
+              <w:ind w:left="720" w:hanging="360"/>
+              <w:jc w:val="both"/>
+              <w:rPr>
+                <w:sz w:val="20"/>
+                <w:szCs w:val="20"/>
+                <w:u w:val="none"/>
+              </w:rPr>
+            </w:pPr>
+            <w:r>
+              <w:rPr>
+                <w:sz w:val="20"/>
+                <w:szCs w:val="20"/>
+                <w:rtl w:val="0"/>
+              </w:rPr>
+              <w:t xml:space="preserve">Corrección de Evaluaciones Asistida por IA: La inteligencia Artificial procesa la evaluaciones aplicando los criterios/puntos definidos en la rúbrica y generan un primer análisis que incluye Asignación de puntajes preliminares y  generación automática de retroalimentación.</w:t>
+            </w:r>
+          </w:p>
+          <w:p>
+            <w:pPr>
+              <w:numPr>
+                <w:ilvl w:val="0"/>
+                <w:numId w:val="1"/>
+              </w:numPr>
+              <w:ind w:left="720" w:hanging="360"/>
+              <w:jc w:val="both"/>
+              <w:rPr>
+                <w:sz w:val="20"/>
+                <w:szCs w:val="20"/>
+                <w:u w:val="none"/>
+              </w:rPr>
+            </w:pPr>
+            <w:r>
+              <w:rPr>
+                <w:sz w:val="20"/>
+                <w:szCs w:val="20"/>
+                <w:rtl w:val="0"/>
+              </w:rPr>
+              <w:t xml:space="preserve">Revisión y Edición del Docente: El docente podrá revisar los resultados generados por la Inteligencia Artificial, y en caso de no estar conforme, podrá ajustar los puntajes asignados  y complementar la retroalimentación generada antes de entregar la evaluación a los estudiantes.</w:t>
+            </w:r>
+            <w:r>
+              <w:rPr>
+                <w:rtl w:val="0"/>
+              </w:rPr>
+            </w:r>
+          </w:p>
+        </w:tc>
+      </w:tr>
+      <w:tr>
+        <w:trPr>
+          <w:cantSplit w:val="0"/>
+          <w:trHeight w:val="866" w:hRule="atLeast"/>
+          <w:tblHeader w:val="0"/>
+        </w:trPr>
+        <w:tc>
+          <w:tcPr>
+            <w:vAlign w:val="center"/>
+          </w:tcPr>
+          <w:p>
+            <w:pPr>
+              <w:rPr>
+                <w:rFonts w:ascii="Calibri" w:cs="Calibri" w:eastAsia="Calibri" w:hAnsi="Calibri"/>
+                <w:color w:val="1f3864"/>
+              </w:rPr>
+            </w:pPr>
+            <w:r>
+              <w:rPr>
+                <w:rFonts w:ascii="Calibri" w:cs="Calibri" w:eastAsia="Calibri" w:hAnsi="Calibri"/>
+                <w:color w:val="1f3864"/>
+                <w:rtl w:val="0"/>
+              </w:rPr>
+              <w:t xml:space="preserve">Pertinencia del proyecto con el perfil de egreso</w:t>
+            </w:r>
+          </w:p>
+        </w:tc>
+        <w:tc>
+          <w:tcPr>
+            <w:vAlign w:val="center"/>
+          </w:tcPr>
+          <w:p>
+            <w:pPr>
+              <w:jc w:val="both"/>
+              <w:rPr>
+                <w:sz w:val="20"/>
+                <w:szCs w:val="20"/>
+              </w:rPr>
+            </w:pPr>
+            <w:r>
+              <w:rPr>
+                <w:sz w:val="20"/>
+                <w:szCs w:val="20"/>
+                <w:rtl w:val="0"/>
+              </w:rPr>
+              <w:t xml:space="preserve">El proyecto nos ayuda a integrar un sistema más autónomo y eficiente para los docentes del Duoc UC, obteniendo la experiencia laboral de egreso a nuestra carrera y generando confianza con los futuros agentes.</w:t>
+            </w:r>
+          </w:p>
+          <w:p>
+            <w:pPr>
+              <w:jc w:val="both"/>
+              <w:rPr>
+                <w:rFonts w:ascii="Calibri" w:cs="Calibri" w:eastAsia="Calibri" w:hAnsi="Calibri"/>
+                <w:color w:val="548dd4"/>
+                <w:sz w:val="20"/>
+                <w:szCs w:val="20"/>
+                <w:highlight w:val="yellow"/>
+              </w:rPr>
+            </w:pPr>
+            <w:r>
+              <w:rPr>
+                <w:sz w:val="20"/>
+                <w:szCs w:val="20"/>
+                <w:rtl w:val="0"/>
+              </w:rPr>
+              <w:t xml:space="preserve">Las competencias seleccionadas son necesarias para ofrecer un mejor sistema y una mejor construcción del mismo. Ya que la construcción de modelos de datos, gestión y arquitectónico nos ayuda soportar todos los requerimientos de la organización y resolver de una manera más ágil la problemática.</w:t>
+            </w:r>
+            <w:r>
+              <w:rPr>
+                <w:rtl w:val="0"/>
+              </w:rPr>
+            </w:r>
+          </w:p>
+        </w:tc>
+      </w:tr>
+      <w:tr>
+        <w:trPr>
+          <w:cantSplit w:val="0"/>
+          <w:trHeight w:val="866" w:hRule="atLeast"/>
+          <w:tblHeader w:val="0"/>
+        </w:trPr>
+        <w:tc>
+          <w:tcPr>
+            <w:vAlign w:val="center"/>
+          </w:tcPr>
+          <w:p>
+            <w:pPr>
+              <w:rPr>
+                <w:rFonts w:ascii="Calibri" w:cs="Calibri" w:eastAsia="Calibri" w:hAnsi="Calibri"/>
+                <w:color w:val="1f3864"/>
+              </w:rPr>
+            </w:pPr>
+            <w:r>
+              <w:rPr>
+                <w:rFonts w:ascii="Calibri" w:cs="Calibri" w:eastAsia="Calibri" w:hAnsi="Calibri"/>
+                <w:color w:val="1f3864"/>
+                <w:rtl w:val="0"/>
+              </w:rPr>
+              <w:t xml:space="preserve">Relación con los intereses profesionales</w:t>
+            </w:r>
+          </w:p>
+        </w:tc>
+        <w:tc>
+          <w:tcPr>
+            <w:vAlign w:val="center"/>
+          </w:tcPr>
           <w:p>
             <w:pPr>
               <w:keepNext w:val="0"/>
               <w:keepLines w:val="0"/>
-              <w:pageBreakBefore w:val="0"/>
               <w:widowControl w:val="1"/>
-              <w:numPr>
-                <w:ilvl w:val="0"/>
-                <w:numId w:val="4"/>
-              </w:numPr>
               <w:pBdr>
                 <w:top w:space="0" w:sz="0" w:val="nil"/>
                 <w:left w:space="0" w:sz="0" w:val="nil"/>
@@ -1534,22 +1690,330 @@
                 <w:between w:space="0" w:sz="0" w:val="nil"/>
               </w:pBdr>
               <w:shd w:fill="auto" w:val="clear"/>
-              <w:spacing w:after="0" w:before="0" w:line="259" w:lineRule="auto"/>
-              <w:ind w:left="720" w:right="0" w:hanging="360"/>
-              <w:jc w:val="both"/>
-              <w:rPr>
-                <w:rFonts w:ascii="Calibri" w:cs="Calibri" w:eastAsia="Calibri" w:hAnsi="Calibri"/>
-                <w:b w:val="1"/>
-                <w:smallCaps w:val="0"/>
-                <w:strike w:val="0"/>
-                <w:color w:val="548dd4"/>
+              <w:spacing w:after="160" w:before="0" w:line="259" w:lineRule="auto"/>
+              <w:ind w:left="0" w:right="0" w:firstLine="0"/>
+              <w:jc w:val="both"/>
+              <w:rPr>
                 <w:sz w:val="20"/>
                 <w:szCs w:val="20"/>
-                <w:shd w:fill="auto" w:val="clear"/>
-                <w:vertAlign w:val="baseline"/>
-              </w:rPr>
-            </w:pPr>
-            <w:r>
+              </w:rPr>
+            </w:pPr>
+            <w:r>
+              <w:rPr>
+                <w:sz w:val="20"/>
+                <w:szCs w:val="20"/>
+                <w:rtl w:val="0"/>
+              </w:rPr>
+              <w:t xml:space="preserve">Nuestros intereses profesionales están orientados al </w:t>
+            </w:r>
+            <w:r>
+              <w:rPr>
+                <w:sz w:val="20"/>
+                <w:szCs w:val="20"/>
+                <w:rtl w:val="0"/>
+              </w:rPr>
+              <w:t xml:space="preserve">desarrollo e integración de Agentes Inteligentes</w:t>
+            </w:r>
+            <w:r>
+              <w:rPr>
+                <w:sz w:val="20"/>
+                <w:szCs w:val="20"/>
+                <w:rtl w:val="0"/>
+              </w:rPr>
+              <w:t xml:space="preserve">, con un enfoque en la </w:t>
+            </w:r>
+            <w:r>
+              <w:rPr>
+                <w:sz w:val="20"/>
+                <w:szCs w:val="20"/>
+                <w:rtl w:val="0"/>
+              </w:rPr>
+              <w:t xml:space="preserve">escalabilidad y modularidad de los sistemas</w:t>
+            </w:r>
+            <w:r>
+              <w:rPr>
+                <w:sz w:val="20"/>
+                <w:szCs w:val="20"/>
+                <w:rtl w:val="0"/>
+              </w:rPr>
+              <w:t xml:space="preserve"> para facilitar la organización, el mantenimiento y la evolución del código. Asimismo, nos interesa la </w:t>
+            </w:r>
+            <w:r>
+              <w:rPr>
+                <w:sz w:val="20"/>
+                <w:szCs w:val="20"/>
+                <w:rtl w:val="0"/>
+              </w:rPr>
+              <w:t xml:space="preserve">resolución de problemas reales mediante soluciones tecnológicas</w:t>
+            </w:r>
+            <w:r>
+              <w:rPr>
+                <w:sz w:val="20"/>
+                <w:szCs w:val="20"/>
+                <w:rtl w:val="0"/>
+              </w:rPr>
+              <w:t xml:space="preserve">, ya que consideramos que la ingeniería de software debe aportar directamente a contextos prácticos.</w:t>
+            </w:r>
+          </w:p>
+          <w:p>
+            <w:pPr>
+              <w:keepNext w:val="0"/>
+              <w:keepLines w:val="0"/>
+              <w:widowControl w:val="1"/>
+              <w:pBdr>
+                <w:top w:space="0" w:sz="0" w:val="nil"/>
+                <w:left w:space="0" w:sz="0" w:val="nil"/>
+                <w:bottom w:space="0" w:sz="0" w:val="nil"/>
+                <w:right w:space="0" w:sz="0" w:val="nil"/>
+                <w:between w:space="0" w:sz="0" w:val="nil"/>
+              </w:pBdr>
+              <w:shd w:fill="auto" w:val="clear"/>
+              <w:spacing w:after="160" w:before="0" w:line="259" w:lineRule="auto"/>
+              <w:ind w:left="0" w:right="0" w:firstLine="0"/>
+              <w:jc w:val="both"/>
+              <w:rPr>
+                <w:sz w:val="20"/>
+                <w:szCs w:val="20"/>
+              </w:rPr>
+            </w:pPr>
+            <w:r>
+              <w:rPr>
+                <w:sz w:val="20"/>
+                <w:szCs w:val="20"/>
+                <w:rtl w:val="0"/>
+              </w:rPr>
+              <w:t xml:space="preserve">En este sentido, el </w:t>
+            </w:r>
+            <w:r>
+              <w:rPr>
+                <w:sz w:val="20"/>
+                <w:szCs w:val="20"/>
+                <w:rtl w:val="0"/>
+              </w:rPr>
+              <w:t xml:space="preserve">Proyecto APT</w:t>
+            </w:r>
+            <w:r>
+              <w:rPr>
+                <w:sz w:val="20"/>
+                <w:szCs w:val="20"/>
+                <w:rtl w:val="0"/>
+              </w:rPr>
+              <w:t xml:space="preserve"> se relaciona estrechamente con dichos intereses. Por un lado, nos permite aplicar conocimientos en el </w:t>
+            </w:r>
+            <w:r>
+              <w:rPr>
+                <w:sz w:val="20"/>
+                <w:szCs w:val="20"/>
+                <w:rtl w:val="0"/>
+              </w:rPr>
+              <w:t xml:space="preserve">desarrollo de plataformas web</w:t>
+            </w:r>
+            <w:r>
+              <w:rPr>
+                <w:sz w:val="20"/>
+                <w:szCs w:val="20"/>
+                <w:rtl w:val="0"/>
+              </w:rPr>
+              <w:t xml:space="preserve">, abordando aspectos de </w:t>
+            </w:r>
+            <w:r>
+              <w:rPr>
+                <w:sz w:val="20"/>
+                <w:szCs w:val="20"/>
+                <w:rtl w:val="0"/>
+              </w:rPr>
+              <w:t xml:space="preserve">definición de arquitecturas, uso de metodologías de trabajo colaborativas y despliegue continuo (CI/CD)</w:t>
+            </w:r>
+            <w:r>
+              <w:rPr>
+                <w:sz w:val="20"/>
+                <w:szCs w:val="20"/>
+                <w:rtl w:val="0"/>
+              </w:rPr>
+              <w:t xml:space="preserve">. Por otro lado, incorpora la </w:t>
+            </w:r>
+            <w:r>
+              <w:rPr>
+                <w:sz w:val="20"/>
+                <w:szCs w:val="20"/>
+                <w:rtl w:val="0"/>
+              </w:rPr>
+              <w:t xml:space="preserve">integración de agentes inteligentes</w:t>
+            </w:r>
+            <w:r>
+              <w:rPr>
+                <w:sz w:val="20"/>
+                <w:szCs w:val="20"/>
+                <w:rtl w:val="0"/>
+              </w:rPr>
+              <w:t xml:space="preserve"> en un contexto real: la </w:t>
+            </w:r>
+            <w:r>
+              <w:rPr>
+                <w:sz w:val="20"/>
+                <w:szCs w:val="20"/>
+                <w:rtl w:val="0"/>
+              </w:rPr>
+              <w:t xml:space="preserve">revisión automatizada de evaluaciones académicas</w:t>
+            </w:r>
+            <w:r>
+              <w:rPr>
+                <w:sz w:val="20"/>
+                <w:szCs w:val="20"/>
+                <w:rtl w:val="0"/>
+              </w:rPr>
+              <w:t xml:space="preserve">, un problema que hemos identificado de primera mano como un proceso que puede resultar lento y demandante para los docentes debido a la gran carga de trabajo que enfrentan.</w:t>
+            </w:r>
+          </w:p>
+          <w:p>
+            <w:pPr>
+              <w:keepNext w:val="0"/>
+              <w:keepLines w:val="0"/>
+              <w:widowControl w:val="1"/>
+              <w:pBdr>
+                <w:top w:space="0" w:sz="0" w:val="nil"/>
+                <w:left w:space="0" w:sz="0" w:val="nil"/>
+                <w:bottom w:space="0" w:sz="0" w:val="nil"/>
+                <w:right w:space="0" w:sz="0" w:val="nil"/>
+                <w:between w:space="0" w:sz="0" w:val="nil"/>
+              </w:pBdr>
+              <w:shd w:fill="auto" w:val="clear"/>
+              <w:spacing w:after="160" w:before="0" w:line="259" w:lineRule="auto"/>
+              <w:ind w:left="0" w:right="0" w:firstLine="0"/>
+              <w:jc w:val="both"/>
+              <w:rPr/>
+            </w:pPr>
+            <w:r>
+              <w:rPr>
+                <w:sz w:val="20"/>
+                <w:szCs w:val="20"/>
+                <w:rtl w:val="0"/>
+              </w:rPr>
+              <w:t xml:space="preserve">Realizar este Proyecto APT contribuye a nuestro desarrollo profesional porque nos brinda la oportunidad de </w:t>
+            </w:r>
+            <w:r>
+              <w:rPr>
+                <w:sz w:val="20"/>
+                <w:szCs w:val="20"/>
+                <w:rtl w:val="0"/>
+              </w:rPr>
+              <w:t xml:space="preserve">consolidar competencias técnicas</w:t>
+            </w:r>
+            <w:r>
+              <w:rPr>
+                <w:sz w:val="20"/>
+                <w:szCs w:val="20"/>
+                <w:rtl w:val="0"/>
+              </w:rPr>
+              <w:t xml:space="preserve"> en desarrollo web y en la integración de inteligencia artificial dentro de sistemas modulares y escalables. Además, fortalece nuestra experiencia en la </w:t>
+            </w:r>
+            <w:r>
+              <w:rPr>
+                <w:sz w:val="20"/>
+                <w:szCs w:val="20"/>
+                <w:rtl w:val="0"/>
+              </w:rPr>
+              <w:t xml:space="preserve">aplicación de metodologías de despliegue continuo</w:t>
+            </w:r>
+            <w:r>
+              <w:rPr>
+                <w:sz w:val="20"/>
+                <w:szCs w:val="20"/>
+                <w:rtl w:val="0"/>
+              </w:rPr>
+              <w:t xml:space="preserve">, en el </w:t>
+            </w:r>
+            <w:r>
+              <w:rPr>
+                <w:sz w:val="20"/>
+                <w:szCs w:val="20"/>
+                <w:rtl w:val="0"/>
+              </w:rPr>
+              <w:t xml:space="preserve">trabajo en equipo en proyectos complejos</w:t>
+            </w:r>
+            <w:r>
+              <w:rPr>
+                <w:sz w:val="20"/>
+                <w:szCs w:val="20"/>
+                <w:rtl w:val="0"/>
+              </w:rPr>
+              <w:t xml:space="preserve"> y en el </w:t>
+            </w:r>
+            <w:r>
+              <w:rPr>
+                <w:sz w:val="20"/>
+                <w:szCs w:val="20"/>
+                <w:rtl w:val="0"/>
+              </w:rPr>
+              <w:t xml:space="preserve">diseño de soluciones tecnológicas con impacto real</w:t>
+            </w:r>
+            <w:r>
+              <w:rPr>
+                <w:sz w:val="20"/>
+                <w:szCs w:val="20"/>
+                <w:rtl w:val="0"/>
+              </w:rPr>
+              <w:t xml:space="preserve">. En definitiva, este proyecto nos permite alinear nuestra formación académica con nuestros intereses profesionales, al mismo tiempo que aporta una herramienta innovadora en el ámbito educativo.</w:t>
+            </w:r>
+            <w:r>
+              <w:rPr>
+                <w:rtl w:val="0"/>
+              </w:rPr>
+            </w:r>
+          </w:p>
+        </w:tc>
+      </w:tr>
+      <w:tr>
+        <w:trPr>
+          <w:cantSplit w:val="0"/>
+          <w:trHeight w:val="132" w:hRule="atLeast"/>
+          <w:tblHeader w:val="0"/>
+        </w:trPr>
+        <w:tc>
+          <w:tcPr>
+            <w:vAlign w:val="center"/>
+          </w:tcPr>
+          <w:p>
+            <w:pPr>
+              <w:rPr>
+                <w:rFonts w:ascii="Calibri" w:cs="Calibri" w:eastAsia="Calibri" w:hAnsi="Calibri"/>
+                <w:color w:val="1f3864"/>
+              </w:rPr>
+            </w:pPr>
+            <w:r>
+              <w:rPr>
+                <w:rFonts w:ascii="Calibri" w:cs="Calibri" w:eastAsia="Calibri" w:hAnsi="Calibri"/>
+                <w:color w:val="1f3864"/>
+                <w:rtl w:val="0"/>
+              </w:rPr>
+              <w:t xml:space="preserve">Factibilidad de desarrollo del Proyecto APT</w:t>
+            </w:r>
+          </w:p>
+        </w:tc>
+        <w:tc>
+          <w:tcPr>
+            <w:vAlign w:val="center"/>
+          </w:tcPr>
+          <w:p>
+            <w:pPr>
+              <w:jc w:val="both"/>
+              <w:rPr>
+                <w:sz w:val="20"/>
+                <w:szCs w:val="20"/>
+              </w:rPr>
+            </w:pPr>
+            <w:r>
+              <w:rPr>
+                <w:sz w:val="20"/>
+                <w:szCs w:val="20"/>
+                <w:rtl w:val="0"/>
+              </w:rPr>
+              <w:t xml:space="preserve">Este proyecto está pensado en ser finalizado en 3 sprints, los cuales están pensados en ser realizados en dos meses. Esto quiere decir que, por cada mes, se deberá completar un sprint. El primer sprint comenzará el mes de septiembre, el segundo en octubre y el último en noviembre. Por cada sprint, cada estudiante deberá dedicar 60 horas al proyecto. Será necesario que cada estudiante cuente con un computador para poder realizar la programación del sistema a crear, además de datos necesarios para poder completar los diferentes requerimientos.</w:t>
+            </w:r>
+          </w:p>
+          <w:p>
+            <w:pPr>
+              <w:jc w:val="both"/>
               <w:rPr>
                 <w:rFonts w:ascii="Calibri" w:cs="Calibri" w:eastAsia="Calibri" w:hAnsi="Calibri"/>
                 <w:b w:val="0"/>
@@ -1561,660 +2025,20 @@
                 <w:u w:val="none"/>
                 <w:shd w:fill="auto" w:val="clear"/>
                 <w:vertAlign w:val="baseline"/>
-                <w:rtl w:val="0"/>
-              </w:rPr>
-              <w:t xml:space="preserve">¿Dónde se ubica la situación que vas a abordar? (Ej.: País, región, comuna o institución) ¿Cuáles son las características principales de ese lugar? </w:t>
-            </w:r>
-            <w:r>
-              <w:rPr>
-                <w:rtl w:val="0"/>
-              </w:rPr>
-            </w:r>
-          </w:p>
-          <w:p>
-            <w:pPr>
-              <w:keepNext w:val="0"/>
-              <w:keepLines w:val="0"/>
-              <w:pageBreakBefore w:val="0"/>
-              <w:widowControl w:val="1"/>
-              <w:numPr>
-                <w:ilvl w:val="0"/>
-                <w:numId w:val="4"/>
-              </w:numPr>
-              <w:pBdr>
-                <w:top w:space="0" w:sz="0" w:val="nil"/>
-                <w:left w:space="0" w:sz="0" w:val="nil"/>
-                <w:bottom w:space="0" w:sz="0" w:val="nil"/>
-                <w:right w:space="0" w:sz="0" w:val="nil"/>
-                <w:between w:space="0" w:sz="0" w:val="nil"/>
-              </w:pBdr>
-              <w:shd w:fill="auto" w:val="clear"/>
-              <w:spacing w:after="0" w:before="0" w:line="259" w:lineRule="auto"/>
-              <w:ind w:left="720" w:right="0" w:hanging="360"/>
-              <w:jc w:val="both"/>
-              <w:rPr>
-                <w:rFonts w:ascii="Calibri" w:cs="Calibri" w:eastAsia="Calibri" w:hAnsi="Calibri"/>
-                <w:b w:val="0"/>
-                <w:smallCaps w:val="0"/>
-                <w:strike w:val="0"/>
-                <w:color w:val="548dd4"/>
+              </w:rPr>
+            </w:pPr>
+            <w:r>
+              <w:rPr>
                 <w:sz w:val="20"/>
                 <w:szCs w:val="20"/>
-                <w:shd w:fill="auto" w:val="clear"/>
-                <w:vertAlign w:val="baseline"/>
-              </w:rPr>
-            </w:pPr>
-            <w:r>
-              <w:rPr>
-                <w:rFonts w:ascii="Calibri" w:cs="Calibri" w:eastAsia="Calibri" w:hAnsi="Calibri"/>
-                <w:b w:val="0"/>
-                <w:smallCaps w:val="0"/>
-                <w:strike w:val="0"/>
-                <w:color w:val="548dd4"/>
-                <w:sz w:val="20"/>
-                <w:szCs w:val="20"/>
-                <w:u w:val="none"/>
-                <w:shd w:fill="auto" w:val="clear"/>
-                <w:vertAlign w:val="baseline"/>
-                <w:rtl w:val="0"/>
-              </w:rPr>
-              <w:t xml:space="preserve">¿A quiénes afecta o impacta la situación que vas a abordar? (Ej.: Grupo etario, usuarios de algún servicio, etc.).</w:t>
-            </w:r>
-          </w:p>
-          <w:p>
-            <w:pPr>
-              <w:keepNext w:val="0"/>
-              <w:keepLines w:val="0"/>
-              <w:pageBreakBefore w:val="0"/>
-              <w:widowControl w:val="1"/>
-              <w:numPr>
-                <w:ilvl w:val="0"/>
-                <w:numId w:val="4"/>
-              </w:numPr>
-              <w:pBdr>
-                <w:top w:space="0" w:sz="0" w:val="nil"/>
-                <w:left w:space="0" w:sz="0" w:val="nil"/>
-                <w:bottom w:space="0" w:sz="0" w:val="nil"/>
-                <w:right w:space="0" w:sz="0" w:val="nil"/>
-                <w:between w:space="0" w:sz="0" w:val="nil"/>
-              </w:pBdr>
-              <w:shd w:fill="auto" w:val="clear"/>
-              <w:spacing w:after="160" w:before="0" w:line="259" w:lineRule="auto"/>
-              <w:ind w:left="720" w:right="0" w:hanging="360"/>
-              <w:jc w:val="both"/>
-              <w:rPr>
-                <w:rFonts w:ascii="Calibri" w:cs="Calibri" w:eastAsia="Calibri" w:hAnsi="Calibri"/>
-                <w:b w:val="0"/>
-                <w:smallCaps w:val="0"/>
-                <w:strike w:val="0"/>
-                <w:color w:val="548dd4"/>
-                <w:sz w:val="20"/>
-                <w:szCs w:val="20"/>
-                <w:shd w:fill="auto" w:val="clear"/>
-                <w:vertAlign w:val="baseline"/>
-              </w:rPr>
-            </w:pPr>
-            <w:r>
-              <w:rPr>
-                <w:rFonts w:ascii="Calibri" w:cs="Calibri" w:eastAsia="Calibri" w:hAnsi="Calibri"/>
-                <w:b w:val="0"/>
-                <w:smallCaps w:val="0"/>
-                <w:strike w:val="0"/>
-                <w:color w:val="548dd4"/>
-                <w:sz w:val="20"/>
-                <w:szCs w:val="20"/>
-                <w:u w:val="none"/>
-                <w:shd w:fill="auto" w:val="clear"/>
-                <w:vertAlign w:val="baseline"/>
-                <w:rtl w:val="0"/>
-              </w:rPr>
-              <w:t xml:space="preserve">¿Cuál sería el aporte de valor (real o simulado) de tu Proyecto APT para el contexto laboral y/o social en que se situaría?</w:t>
-            </w:r>
-          </w:p>
-        </w:tc>
-      </w:tr>
-      <w:tr>
-        <w:trPr>
-          <w:cantSplit w:val="0"/>
-          <w:trHeight w:val="1037" w:hRule="atLeast"/>
-          <w:tblHeader w:val="0"/>
-        </w:trPr>
-        <w:tc>
-          <w:tcPr>
-            <w:vAlign w:val="center"/>
-          </w:tcPr>
-          <w:p>
-            <w:pPr>
-              <w:rPr>
-                <w:rFonts w:ascii="Calibri" w:cs="Calibri" w:eastAsia="Calibri" w:hAnsi="Calibri"/>
-                <w:color w:val="1f3864"/>
-              </w:rPr>
-            </w:pPr>
-            <w:r>
-              <w:rPr>
-                <w:rFonts w:ascii="Calibri" w:cs="Calibri" w:eastAsia="Calibri" w:hAnsi="Calibri"/>
-                <w:color w:val="1f3864"/>
-                <w:rtl w:val="0"/>
-              </w:rPr>
-              <w:t xml:space="preserve">Descripción del Proyecto APT</w:t>
-            </w:r>
-          </w:p>
-        </w:tc>
-        <w:tc>
-          <w:tcPr>
-            <w:vAlign w:val="center"/>
-          </w:tcPr>
-          <w:p>
-            <w:pPr>
-              <w:jc w:val="both"/>
-              <w:rPr>
-                <w:rFonts w:ascii="Calibri" w:cs="Calibri" w:eastAsia="Calibri" w:hAnsi="Calibri"/>
-                <w:color w:val="548dd4"/>
-                <w:sz w:val="20"/>
-                <w:szCs w:val="20"/>
-                <w:highlight w:val="cyan"/>
-              </w:rPr>
-            </w:pPr>
-            <w:r>
-              <w:rPr>
-                <w:rFonts w:ascii="Calibri" w:cs="Calibri" w:eastAsia="Calibri" w:hAnsi="Calibri"/>
-                <w:color w:val="548dd4"/>
-                <w:sz w:val="20"/>
-                <w:szCs w:val="20"/>
-                <w:rtl w:val="0"/>
-              </w:rPr>
-              <w:t xml:space="preserve">Señala qué se espera lograr con el proyecto (objetivo) y describe brevemente en qué consistiría, cómo planeas abordar la problemática presentada en el apartado anterior. </w:t>
-            </w:r>
-            <w:r>
-              <w:rPr>
-                <w:rtl w:val="0"/>
-              </w:rPr>
-            </w:r>
-          </w:p>
-        </w:tc>
-      </w:tr>
-      <w:tr>
-        <w:trPr>
-          <w:cantSplit w:val="0"/>
-          <w:trHeight w:val="866" w:hRule="atLeast"/>
-          <w:tblHeader w:val="0"/>
-        </w:trPr>
-        <w:tc>
-          <w:tcPr>
-            <w:vAlign w:val="center"/>
-          </w:tcPr>
-          <w:p>
-            <w:pPr>
-              <w:rPr>
-                <w:rFonts w:ascii="Calibri" w:cs="Calibri" w:eastAsia="Calibri" w:hAnsi="Calibri"/>
-                <w:color w:val="1f3864"/>
-              </w:rPr>
-            </w:pPr>
-            <w:r>
-              <w:rPr>
-                <w:rFonts w:ascii="Calibri" w:cs="Calibri" w:eastAsia="Calibri" w:hAnsi="Calibri"/>
-                <w:color w:val="1f3864"/>
-                <w:rtl w:val="0"/>
-              </w:rPr>
-              <w:t xml:space="preserve">Pertinencia del proyecto con el perfil de egreso</w:t>
-            </w:r>
-          </w:p>
-        </w:tc>
-        <w:tc>
-          <w:tcPr>
-            <w:vAlign w:val="center"/>
-          </w:tcPr>
-          <w:p>
-            <w:pPr>
-              <w:jc w:val="both"/>
-              <w:rPr>
-                <w:rFonts w:ascii="Calibri" w:cs="Calibri" w:eastAsia="Calibri" w:hAnsi="Calibri"/>
-                <w:color w:val="548dd4"/>
-                <w:sz w:val="20"/>
-                <w:szCs w:val="20"/>
-              </w:rPr>
-            </w:pPr>
-            <w:r>
-              <w:rPr>
-                <w:rFonts w:ascii="Calibri" w:cs="Calibri" w:eastAsia="Calibri" w:hAnsi="Calibri"/>
-                <w:color w:val="548dd4"/>
-                <w:sz w:val="20"/>
-                <w:szCs w:val="20"/>
-                <w:rtl w:val="0"/>
-              </w:rPr>
-              <w:t xml:space="preserve">Justifica cómo se relaciona tu Proyecto APT con el perfil de egreso de tu carrera y, en particular, con las competencias del perfil de egreso que seleccionaste anteriormente. </w:t>
-            </w:r>
-          </w:p>
-          <w:p>
-            <w:pPr>
-              <w:jc w:val="both"/>
-              <w:rPr>
-                <w:rFonts w:ascii="Calibri" w:cs="Calibri" w:eastAsia="Calibri" w:hAnsi="Calibri"/>
-                <w:color w:val="548dd4"/>
-                <w:sz w:val="20"/>
-                <w:szCs w:val="20"/>
-                <w:highlight w:val="yellow"/>
-              </w:rPr>
-            </w:pPr>
-            <w:r>
-              <w:rPr>
-                <w:rFonts w:ascii="Calibri" w:cs="Calibri" w:eastAsia="Calibri" w:hAnsi="Calibri"/>
-                <w:color w:val="548dd4"/>
-                <w:sz w:val="20"/>
-                <w:szCs w:val="20"/>
-                <w:rtl w:val="0"/>
-              </w:rPr>
-              <w:t xml:space="preserve">¿De qué manera se relaciona el Proyecto APT con el perfil de egreso de tu carrera? ¿De qué manera son necesarias las competencias que seleccionaste para resolver la problemática a trabajar? </w:t>
-            </w:r>
-            <w:r>
-              <w:rPr>
-                <w:rtl w:val="0"/>
-              </w:rPr>
-            </w:r>
-          </w:p>
-        </w:tc>
-      </w:tr>
-      <w:tr>
-        <w:trPr>
-          <w:cantSplit w:val="0"/>
-          <w:trHeight w:val="866" w:hRule="atLeast"/>
-          <w:tblHeader w:val="0"/>
-        </w:trPr>
-        <w:tc>
-          <w:tcPr>
-            <w:vAlign w:val="center"/>
-          </w:tcPr>
-          <w:p>
-            <w:pPr>
-              <w:rPr>
-                <w:rFonts w:ascii="Calibri" w:cs="Calibri" w:eastAsia="Calibri" w:hAnsi="Calibri"/>
-                <w:color w:val="1f3864"/>
-              </w:rPr>
-            </w:pPr>
-            <w:r>
-              <w:rPr>
-                <w:rFonts w:ascii="Calibri" w:cs="Calibri" w:eastAsia="Calibri" w:hAnsi="Calibri"/>
-                <w:color w:val="1f3864"/>
-                <w:rtl w:val="0"/>
-              </w:rPr>
-              <w:t xml:space="preserve">Relación con los intereses profesionales</w:t>
-            </w:r>
-          </w:p>
-        </w:tc>
-        <w:tc>
-          <w:tcPr>
-            <w:vAlign w:val="center"/>
-          </w:tcPr>
-          <w:p>
-            <w:pPr>
-              <w:jc w:val="both"/>
-              <w:rPr>
-                <w:rFonts w:ascii="Calibri" w:cs="Calibri" w:eastAsia="Calibri" w:hAnsi="Calibri"/>
-                <w:color w:val="548dd4"/>
-                <w:sz w:val="20"/>
-                <w:szCs w:val="20"/>
-              </w:rPr>
-            </w:pPr>
-            <w:r>
-              <w:rPr>
-                <w:rFonts w:ascii="Calibri" w:cs="Calibri" w:eastAsia="Calibri" w:hAnsi="Calibri"/>
-                <w:color w:val="548dd4"/>
-                <w:sz w:val="20"/>
-                <w:szCs w:val="20"/>
-                <w:rtl w:val="0"/>
-              </w:rPr>
-              <w:t xml:space="preserve">Señala cómo se relaciona el Proyecto APT que propones con tus intereses profesionales.</w:t>
-            </w:r>
-          </w:p>
-          <w:p>
-            <w:pPr>
-              <w:jc w:val="both"/>
-              <w:rPr>
-                <w:rFonts w:ascii="Calibri" w:cs="Calibri" w:eastAsia="Calibri" w:hAnsi="Calibri"/>
-                <w:color w:val="548dd4"/>
-                <w:sz w:val="20"/>
-                <w:szCs w:val="20"/>
-                <w:highlight w:val="yellow"/>
-              </w:rPr>
-            </w:pPr>
-            <w:r>
-              <w:rPr>
-                <w:rFonts w:ascii="Calibri" w:cs="Calibri" w:eastAsia="Calibri" w:hAnsi="Calibri"/>
-                <w:color w:val="548dd4"/>
-                <w:sz w:val="20"/>
-                <w:szCs w:val="20"/>
-                <w:rtl w:val="0"/>
-              </w:rPr>
-              <w:t xml:space="preserve">¿Cuáles son tus intereses profesionales?  ¿Qué aspectos de tus intereses profesionales se ven reflejados en tu Proyecto APT? Realizar este Proyecto APT, ¿de qué manera va a contribuir a tu desarrollo profesional? </w:t>
-            </w:r>
-            <w:r>
-              <w:rPr>
-                <w:rtl w:val="0"/>
-              </w:rPr>
-            </w:r>
-          </w:p>
-        </w:tc>
-      </w:tr>
-      <w:tr>
-        <w:trPr>
-          <w:cantSplit w:val="0"/>
-          <w:trHeight w:val="132" w:hRule="atLeast"/>
-          <w:tblHeader w:val="0"/>
-        </w:trPr>
-        <w:tc>
-          <w:tcPr>
-            <w:vAlign w:val="center"/>
-          </w:tcPr>
-          <w:p>
-            <w:pPr>
-              <w:rPr>
-                <w:rFonts w:ascii="Calibri" w:cs="Calibri" w:eastAsia="Calibri" w:hAnsi="Calibri"/>
-                <w:color w:val="1f3864"/>
-              </w:rPr>
-            </w:pPr>
-            <w:r>
-              <w:rPr>
-                <w:rFonts w:ascii="Calibri" w:cs="Calibri" w:eastAsia="Calibri" w:hAnsi="Calibri"/>
-                <w:color w:val="1f3864"/>
-                <w:rtl w:val="0"/>
-              </w:rPr>
-              <w:t xml:space="preserve">Factibilidad de desarrollo del Proyecto APT</w:t>
-            </w:r>
-          </w:p>
-        </w:tc>
-        <w:tc>
-          <w:tcPr>
-            <w:vAlign w:val="center"/>
-          </w:tcPr>
-          <w:p>
-            <w:pPr>
-              <w:jc w:val="both"/>
-              <w:rPr>
-                <w:rFonts w:ascii="Calibri" w:cs="Calibri" w:eastAsia="Calibri" w:hAnsi="Calibri"/>
-                <w:color w:val="548dd4"/>
-                <w:sz w:val="20"/>
-                <w:szCs w:val="20"/>
-              </w:rPr>
-            </w:pPr>
-            <w:r>
-              <w:rPr>
-                <w:rFonts w:ascii="Calibri" w:cs="Calibri" w:eastAsia="Calibri" w:hAnsi="Calibri"/>
-                <w:color w:val="548dd4"/>
-                <w:sz w:val="20"/>
-                <w:szCs w:val="20"/>
-                <w:rtl w:val="0"/>
-              </w:rPr>
-              <w:t xml:space="preserve">Justifica brevemente por qué es posible desarrollar tu proyecto APT. Considera el tiempo y materiales que necesitas para desarrollarlo, así como los posibles factores externos que podrían dificultar y facilitar su desarrollo.  </w:t>
-            </w:r>
-          </w:p>
-          <w:p>
-            <w:pPr>
-              <w:rPr>
-                <w:rFonts w:ascii="Calibri" w:cs="Calibri" w:eastAsia="Calibri" w:hAnsi="Calibri"/>
-                <w:color w:val="548dd4"/>
-                <w:sz w:val="20"/>
-                <w:szCs w:val="20"/>
-              </w:rPr>
-            </w:pPr>
-            <w:r>
-              <w:rPr>
-                <w:rFonts w:ascii="Calibri" w:cs="Calibri" w:eastAsia="Calibri" w:hAnsi="Calibri"/>
-                <w:color w:val="548dd4"/>
-                <w:sz w:val="20"/>
-                <w:szCs w:val="20"/>
-                <w:rtl w:val="0"/>
-              </w:rPr>
-              <w:t xml:space="preserve">¿Por qué crees es posible desarrollar tu Proyecto APT? Para responder esta pregunta debes tener en consideración:</w:t>
-            </w:r>
-          </w:p>
-          <w:p>
-            <w:pPr>
-              <w:keepNext w:val="0"/>
-              <w:keepLines w:val="0"/>
-              <w:pageBreakBefore w:val="0"/>
-              <w:widowControl w:val="1"/>
-              <w:numPr>
-                <w:ilvl w:val="0"/>
-                <w:numId w:val="3"/>
-              </w:numPr>
-              <w:pBdr>
-                <w:top w:space="0" w:sz="0" w:val="nil"/>
-                <w:left w:space="0" w:sz="0" w:val="nil"/>
-                <w:bottom w:space="0" w:sz="0" w:val="nil"/>
-                <w:right w:space="0" w:sz="0" w:val="nil"/>
-                <w:between w:space="0" w:sz="0" w:val="nil"/>
-              </w:pBdr>
-              <w:shd w:fill="auto" w:val="clear"/>
-              <w:spacing w:after="0" w:before="0" w:line="259" w:lineRule="auto"/>
-              <w:ind w:left="720" w:right="0" w:hanging="360"/>
-              <w:jc w:val="left"/>
-              <w:rPr>
-                <w:rFonts w:ascii="Calibri" w:cs="Calibri" w:eastAsia="Calibri" w:hAnsi="Calibri"/>
-                <w:b w:val="0"/>
-                <w:smallCaps w:val="0"/>
-                <w:strike w:val="0"/>
-                <w:color w:val="548dd4"/>
-                <w:sz w:val="20"/>
-                <w:szCs w:val="20"/>
-                <w:shd w:fill="auto" w:val="clear"/>
-                <w:vertAlign w:val="baseline"/>
-              </w:rPr>
-            </w:pPr>
-            <w:r>
-              <w:rPr>
-                <w:rFonts w:ascii="Calibri" w:cs="Calibri" w:eastAsia="Calibri" w:hAnsi="Calibri"/>
-                <w:b w:val="0"/>
-                <w:smallCaps w:val="0"/>
-                <w:strike w:val="0"/>
-                <w:color w:val="548dd4"/>
-                <w:sz w:val="20"/>
-                <w:szCs w:val="20"/>
-                <w:u w:val="none"/>
-                <w:shd w:fill="auto" w:val="clear"/>
-                <w:vertAlign w:val="baseline"/>
-                <w:rtl w:val="0"/>
-              </w:rPr>
-              <w:t xml:space="preserve">Duración del semestre</w:t>
-            </w:r>
-          </w:p>
-          <w:p>
-            <w:pPr>
-              <w:keepNext w:val="0"/>
-              <w:keepLines w:val="0"/>
-              <w:pageBreakBefore w:val="0"/>
-              <w:widowControl w:val="1"/>
-              <w:numPr>
-                <w:ilvl w:val="0"/>
-                <w:numId w:val="3"/>
-              </w:numPr>
-              <w:pBdr>
-                <w:top w:space="0" w:sz="0" w:val="nil"/>
-                <w:left w:space="0" w:sz="0" w:val="nil"/>
-                <w:bottom w:space="0" w:sz="0" w:val="nil"/>
-                <w:right w:space="0" w:sz="0" w:val="nil"/>
-                <w:between w:space="0" w:sz="0" w:val="nil"/>
-              </w:pBdr>
-              <w:shd w:fill="auto" w:val="clear"/>
-              <w:spacing w:after="0" w:before="0" w:line="259" w:lineRule="auto"/>
-              <w:ind w:left="720" w:right="0" w:hanging="360"/>
-              <w:jc w:val="left"/>
-              <w:rPr>
-                <w:rFonts w:ascii="Calibri" w:cs="Calibri" w:eastAsia="Calibri" w:hAnsi="Calibri"/>
-                <w:b w:val="0"/>
-                <w:smallCaps w:val="0"/>
-                <w:strike w:val="0"/>
-                <w:color w:val="548dd4"/>
-                <w:sz w:val="20"/>
-                <w:szCs w:val="20"/>
-                <w:shd w:fill="auto" w:val="clear"/>
-                <w:vertAlign w:val="baseline"/>
-              </w:rPr>
-            </w:pPr>
-            <w:r>
-              <w:rPr>
-                <w:rFonts w:ascii="Calibri" w:cs="Calibri" w:eastAsia="Calibri" w:hAnsi="Calibri"/>
-                <w:b w:val="0"/>
-                <w:smallCaps w:val="0"/>
-                <w:strike w:val="0"/>
-                <w:color w:val="548dd4"/>
-                <w:sz w:val="20"/>
-                <w:szCs w:val="20"/>
-                <w:u w:val="none"/>
-                <w:shd w:fill="auto" w:val="clear"/>
-                <w:vertAlign w:val="baseline"/>
-                <w:rtl w:val="0"/>
-              </w:rPr>
-              <w:t xml:space="preserve">Horas asignadas a la asignatura </w:t>
-            </w:r>
-          </w:p>
-          <w:p>
-            <w:pPr>
-              <w:keepNext w:val="0"/>
-              <w:keepLines w:val="0"/>
-              <w:pageBreakBefore w:val="0"/>
-              <w:widowControl w:val="1"/>
-              <w:numPr>
-                <w:ilvl w:val="0"/>
-                <w:numId w:val="3"/>
-              </w:numPr>
-              <w:pBdr>
-                <w:top w:space="0" w:sz="0" w:val="nil"/>
-                <w:left w:space="0" w:sz="0" w:val="nil"/>
-                <w:bottom w:space="0" w:sz="0" w:val="nil"/>
-                <w:right w:space="0" w:sz="0" w:val="nil"/>
-                <w:between w:space="0" w:sz="0" w:val="nil"/>
-              </w:pBdr>
-              <w:shd w:fill="auto" w:val="clear"/>
-              <w:spacing w:after="0" w:before="0" w:line="259" w:lineRule="auto"/>
-              <w:ind w:left="720" w:right="0" w:hanging="360"/>
-              <w:jc w:val="left"/>
-              <w:rPr>
-                <w:rFonts w:ascii="Calibri" w:cs="Calibri" w:eastAsia="Calibri" w:hAnsi="Calibri"/>
-                <w:b w:val="0"/>
-                <w:smallCaps w:val="0"/>
-                <w:strike w:val="0"/>
-                <w:color w:val="548dd4"/>
-                <w:sz w:val="20"/>
-                <w:szCs w:val="20"/>
-                <w:shd w:fill="auto" w:val="clear"/>
-                <w:vertAlign w:val="baseline"/>
-              </w:rPr>
-            </w:pPr>
-            <w:r>
-              <w:rPr>
-                <w:rFonts w:ascii="Calibri" w:cs="Calibri" w:eastAsia="Calibri" w:hAnsi="Calibri"/>
-                <w:b w:val="0"/>
-                <w:smallCaps w:val="0"/>
-                <w:strike w:val="0"/>
-                <w:color w:val="548dd4"/>
-                <w:sz w:val="20"/>
-                <w:szCs w:val="20"/>
-                <w:u w:val="none"/>
-                <w:shd w:fill="auto" w:val="clear"/>
-                <w:vertAlign w:val="baseline"/>
-                <w:rtl w:val="0"/>
-              </w:rPr>
-              <w:t xml:space="preserve">Materiales requeridos</w:t>
-            </w:r>
-          </w:p>
-          <w:p>
-            <w:pPr>
-              <w:keepNext w:val="0"/>
-              <w:keepLines w:val="0"/>
-              <w:pageBreakBefore w:val="0"/>
-              <w:widowControl w:val="1"/>
-              <w:numPr>
-                <w:ilvl w:val="0"/>
-                <w:numId w:val="3"/>
-              </w:numPr>
-              <w:pBdr>
-                <w:top w:space="0" w:sz="0" w:val="nil"/>
-                <w:left w:space="0" w:sz="0" w:val="nil"/>
-                <w:bottom w:space="0" w:sz="0" w:val="nil"/>
-                <w:right w:space="0" w:sz="0" w:val="nil"/>
-                <w:between w:space="0" w:sz="0" w:val="nil"/>
-              </w:pBdr>
-              <w:shd w:fill="auto" w:val="clear"/>
-              <w:spacing w:after="0" w:before="0" w:line="259" w:lineRule="auto"/>
-              <w:ind w:left="720" w:right="0" w:hanging="360"/>
-              <w:jc w:val="left"/>
-              <w:rPr>
-                <w:rFonts w:ascii="Calibri" w:cs="Calibri" w:eastAsia="Calibri" w:hAnsi="Calibri"/>
-                <w:b w:val="0"/>
-                <w:smallCaps w:val="0"/>
-                <w:strike w:val="0"/>
-                <w:color w:val="548dd4"/>
-                <w:sz w:val="20"/>
-                <w:szCs w:val="20"/>
-                <w:shd w:fill="auto" w:val="clear"/>
-                <w:vertAlign w:val="baseline"/>
-              </w:rPr>
-            </w:pPr>
-            <w:r>
-              <w:rPr>
-                <w:rFonts w:ascii="Calibri" w:cs="Calibri" w:eastAsia="Calibri" w:hAnsi="Calibri"/>
-                <w:b w:val="0"/>
-                <w:smallCaps w:val="0"/>
-                <w:strike w:val="0"/>
-                <w:color w:val="548dd4"/>
-                <w:sz w:val="20"/>
-                <w:szCs w:val="20"/>
-                <w:u w:val="none"/>
-                <w:shd w:fill="auto" w:val="clear"/>
-                <w:vertAlign w:val="baseline"/>
-                <w:rtl w:val="0"/>
-              </w:rPr>
-              <w:t xml:space="preserve">Factores externos que facilitan su desarrollo </w:t>
-            </w:r>
-          </w:p>
-          <w:p>
-            <w:pPr>
-              <w:keepNext w:val="0"/>
-              <w:keepLines w:val="0"/>
-              <w:pageBreakBefore w:val="0"/>
-              <w:widowControl w:val="1"/>
-              <w:numPr>
-                <w:ilvl w:val="0"/>
-                <w:numId w:val="3"/>
-              </w:numPr>
-              <w:pBdr>
-                <w:top w:space="0" w:sz="0" w:val="nil"/>
-                <w:left w:space="0" w:sz="0" w:val="nil"/>
-                <w:bottom w:space="0" w:sz="0" w:val="nil"/>
-                <w:right w:space="0" w:sz="0" w:val="nil"/>
-                <w:between w:space="0" w:sz="0" w:val="nil"/>
-              </w:pBdr>
-              <w:shd w:fill="auto" w:val="clear"/>
-              <w:spacing w:after="160" w:before="0" w:line="259" w:lineRule="auto"/>
-              <w:ind w:left="720" w:right="0" w:hanging="360"/>
-              <w:jc w:val="left"/>
-              <w:rPr>
-                <w:rFonts w:ascii="Calibri" w:cs="Calibri" w:eastAsia="Calibri" w:hAnsi="Calibri"/>
-                <w:b w:val="0"/>
-                <w:smallCaps w:val="0"/>
-                <w:strike w:val="0"/>
-                <w:color w:val="548dd4"/>
-                <w:sz w:val="20"/>
-                <w:szCs w:val="20"/>
-                <w:shd w:fill="auto" w:val="clear"/>
-                <w:vertAlign w:val="baseline"/>
-              </w:rPr>
-            </w:pPr>
-            <w:r>
-              <w:rPr>
-                <w:rFonts w:ascii="Calibri" w:cs="Calibri" w:eastAsia="Calibri" w:hAnsi="Calibri"/>
-                <w:b w:val="0"/>
-                <w:smallCaps w:val="0"/>
-                <w:strike w:val="0"/>
-                <w:color w:val="548dd4"/>
-                <w:sz w:val="20"/>
-                <w:szCs w:val="20"/>
-                <w:u w:val="none"/>
-                <w:shd w:fill="auto" w:val="clear"/>
-                <w:vertAlign w:val="baseline"/>
-                <w:rtl w:val="0"/>
-              </w:rPr>
-              <w:t xml:space="preserve">Factores externos que dificultan su desarrollo y maneras en que podrías solucionarlos</w:t>
+                <w:rtl w:val="0"/>
+              </w:rPr>
+              <w:t xml:space="preserve">Este proyecto, al ser parte del programa de investigación de Duoc UC, contará con asistencia de docentes investigadores, los cuales podrán ser consultados si los estudiantes se encuentran con dificultades para poder avanzar con el desarrollo. Los principales problemas que se pueden encontrar en el proyecto es el cambio de tiempos y/o requerimientos a medida que pase el tiempo. Es por ello que será necesario plantear bien el alcance desde el inicio, y poder aterrizar las ideas que sean agregadas por los interesados.</w:t>
+            </w:r>
+            <w:r>
+              <w:rPr>
+                <w:rtl w:val="0"/>
+              </w:rPr>
             </w:r>
           </w:p>
         </w:tc>
@@ -2243,7 +2067,7 @@
         <w:widowControl w:val="1"/>
         <w:numPr>
           <w:ilvl w:val="0"/>
-          <w:numId w:val="2"/>
+          <w:numId w:val="3"/>
         </w:numPr>
         <w:pBdr>
           <w:top w:space="0" w:sz="0" w:val="nil"/>
@@ -2453,7 +2277,7 @@
       <w:tr>
         <w:trPr>
           <w:cantSplit w:val="0"/>
-          <w:trHeight w:val="1259" w:hRule="atLeast"/>
+          <w:trHeight w:val="660" w:hRule="atLeast"/>
           <w:tblHeader w:val="0"/>
         </w:trPr>
         <w:tc>
@@ -2507,7 +2331,7 @@
       <w:tr>
         <w:trPr>
           <w:cantSplit w:val="0"/>
-          <w:trHeight w:val="834" w:hRule="atLeast"/>
+          <w:trHeight w:val="465" w:hRule="atLeast"/>
           <w:tblHeader w:val="0"/>
         </w:trPr>
         <w:tc>
@@ -2535,6 +2359,62 @@
           <w:tcPr>
             <w:vAlign w:val="center"/>
           </w:tcPr>
+          <w:p>
+            <w:pPr>
+              <w:jc w:val="both"/>
+              <w:rPr>
+                <w:sz w:val="20"/>
+                <w:szCs w:val="20"/>
+              </w:rPr>
+            </w:pPr>
+            <w:r>
+              <w:rPr>
+                <w:sz w:val="20"/>
+                <w:szCs w:val="20"/>
+                <w:rtl w:val="0"/>
+              </w:rPr>
+              <w:t xml:space="preserve">- Implementar el modelo de inteligencia artificial: Mejorar los tiempos y agilizar los procedimientos de evaluación de los docentes mediante el análisis de las pautas.</w:t>
+            </w:r>
+          </w:p>
+          <w:p>
+            <w:pPr>
+              <w:jc w:val="both"/>
+              <w:rPr>
+                <w:sz w:val="20"/>
+                <w:szCs w:val="20"/>
+              </w:rPr>
+            </w:pPr>
+            <w:r>
+              <w:rPr>
+                <w:sz w:val="20"/>
+                <w:szCs w:val="20"/>
+                <w:rtl w:val="0"/>
+              </w:rPr>
+              <w:t xml:space="preserve">- Diseñar la arquitectura del sistema: Definir los módulos necesarios para la carga de evaluaciones, pautas de evaluación y el procesamiento de los resultados.</w:t>
+            </w:r>
+          </w:p>
+          <w:p>
+            <w:pPr>
+              <w:jc w:val="both"/>
+              <w:rPr>
+                <w:sz w:val="20"/>
+                <w:szCs w:val="20"/>
+              </w:rPr>
+            </w:pPr>
+            <w:r>
+              <w:rPr>
+                <w:sz w:val="20"/>
+                <w:szCs w:val="20"/>
+                <w:rtl w:val="0"/>
+              </w:rPr>
+              <w:t xml:space="preserve">-Desarrollar una interfaz intuitiva para la interacción de los docentes </w:t>
+            </w:r>
+            <w:r>
+              <w:rPr>
+                <w:rtl w:val="0"/>
+              </w:rPr>
+            </w:r>
+          </w:p>
           <w:p>
             <w:pPr>
               <w:jc w:val="both"/>
@@ -2783,7 +2663,7 @@
       <w:tr>
         <w:trPr>
           <w:cantSplit w:val="0"/>
-          <w:trHeight w:val="1920" w:hRule="atLeast"/>
+          <w:trHeight w:val="1320" w:hRule="atLeast"/>
           <w:tblHeader w:val="0"/>
         </w:trPr>
         <w:tc>
@@ -2814,25 +2694,37 @@
               <w:jc w:val="both"/>
               <w:rPr>
                 <w:rFonts w:ascii="Calibri" w:cs="Calibri" w:eastAsia="Calibri" w:hAnsi="Calibri"/>
-                <w:color w:val="ff0000"/>
-                <w:sz w:val="18"/>
-                <w:szCs w:val="18"/>
-              </w:rPr>
-            </w:pPr>
-            <w:r>
-              <w:rPr>
-                <w:rFonts w:ascii="Calibri" w:cs="Calibri" w:eastAsia="Calibri" w:hAnsi="Calibri"/>
                 <w:color w:val="548dd4"/>
                 <w:sz w:val="20"/>
                 <w:szCs w:val="20"/>
+              </w:rPr>
+            </w:pPr>
+            <w:r>
+              <w:rPr>
+                <w:rFonts w:ascii="Calibri" w:cs="Calibri" w:eastAsia="Calibri" w:hAnsi="Calibri"/>
+                <w:color w:val="548dd4"/>
+                <w:sz w:val="20"/>
+                <w:szCs w:val="20"/>
                 <w:rtl w:val="0"/>
               </w:rPr>
               <w:t xml:space="preserve">Cuando el proyecto a desarrollar es grupal, es necesario incorporar la definición de las funciones, tareas y responsabilidades asociadas a cada integrante del equipo.</w:t>
             </w:r>
-            <w:r>
-              <w:rPr>
-                <w:rtl w:val="0"/>
-              </w:rPr>
+          </w:p>
+          <w:p>
+            <w:pPr>
+              <w:jc w:val="both"/>
+              <w:rPr>
+                <w:sz w:val="20"/>
+                <w:szCs w:val="20"/>
+              </w:rPr>
+            </w:pPr>
+            <w:r>
+              <w:rPr>
+                <w:sz w:val="20"/>
+                <w:szCs w:val="20"/>
+                <w:rtl w:val="0"/>
+              </w:rPr>
+              <w:t xml:space="preserve">Para el desarrollo del proyecto "Revisor de Evaluaciones", el trabajo se abordará siguiendo las buenas prácticas y estándares de la industria, como IEEE 830, ISO9000 y PMI. La ejecución estará a cargo del equipo de estudiantes definido, quienes gestionarán el versionamiento y control de cambios del proyecto a través de Git para asegurar un desarrollo ordenado y con trazabilidad. Las condiciones necesarias para el buen término del proyecto incluyen el cumplimiento de los requisitos funcionales y no funcionales, así como la gestión de cambios y la entrega de los anexos técnicos especificados. </w:t>
             </w:r>
           </w:p>
         </w:tc>
@@ -7305,6 +7197,116 @@
   <w:abstractNum w:abstractNumId="2">
     <w:lvl w:ilvl="0">
       <w:start w:val="1"/>
+      <w:numFmt w:val="bullet"/>
+      <w:lvlText w:val="-"/>
+      <w:lvlJc w:val="left"/>
+      <w:pPr>
+        <w:ind w:left="720" w:hanging="360"/>
+      </w:pPr>
+      <w:rPr>
+        <w:u w:val="none"/>
+      </w:rPr>
+    </w:lvl>
+    <w:lvl w:ilvl="1">
+      <w:start w:val="1"/>
+      <w:numFmt w:val="bullet"/>
+      <w:lvlText w:val="-"/>
+      <w:lvlJc w:val="left"/>
+      <w:pPr>
+        <w:ind w:left="1440" w:hanging="360"/>
+      </w:pPr>
+      <w:rPr>
+        <w:u w:val="none"/>
+      </w:rPr>
+    </w:lvl>
+    <w:lvl w:ilvl="2">
+      <w:start w:val="1"/>
+      <w:numFmt w:val="bullet"/>
+      <w:lvlText w:val="-"/>
+      <w:lvlJc w:val="left"/>
+      <w:pPr>
+        <w:ind w:left="2160" w:hanging="360"/>
+      </w:pPr>
+      <w:rPr>
+        <w:u w:val="none"/>
+      </w:rPr>
+    </w:lvl>
+    <w:lvl w:ilvl="3">
+      <w:start w:val="1"/>
+      <w:numFmt w:val="bullet"/>
+      <w:lvlText w:val="-"/>
+      <w:lvlJc w:val="left"/>
+      <w:pPr>
+        <w:ind w:left="2880" w:hanging="360"/>
+      </w:pPr>
+      <w:rPr>
+        <w:u w:val="none"/>
+      </w:rPr>
+    </w:lvl>
+    <w:lvl w:ilvl="4">
+      <w:start w:val="1"/>
+      <w:numFmt w:val="bullet"/>
+      <w:lvlText w:val="-"/>
+      <w:lvlJc w:val="left"/>
+      <w:pPr>
+        <w:ind w:left="3600" w:hanging="360"/>
+      </w:pPr>
+      <w:rPr>
+        <w:u w:val="none"/>
+      </w:rPr>
+    </w:lvl>
+    <w:lvl w:ilvl="5">
+      <w:start w:val="1"/>
+      <w:numFmt w:val="bullet"/>
+      <w:lvlText w:val="-"/>
+      <w:lvlJc w:val="left"/>
+      <w:pPr>
+        <w:ind w:left="4320" w:hanging="360"/>
+      </w:pPr>
+      <w:rPr>
+        <w:u w:val="none"/>
+      </w:rPr>
+    </w:lvl>
+    <w:lvl w:ilvl="6">
+      <w:start w:val="1"/>
+      <w:numFmt w:val="bullet"/>
+      <w:lvlText w:val="-"/>
+      <w:lvlJc w:val="left"/>
+      <w:pPr>
+        <w:ind w:left="5040" w:hanging="360"/>
+      </w:pPr>
+      <w:rPr>
+        <w:u w:val="none"/>
+      </w:rPr>
+    </w:lvl>
+    <w:lvl w:ilvl="7">
+      <w:start w:val="1"/>
+      <w:numFmt w:val="bullet"/>
+      <w:lvlText w:val="-"/>
+      <w:lvlJc w:val="left"/>
+      <w:pPr>
+        <w:ind w:left="5760" w:hanging="360"/>
+      </w:pPr>
+      <w:rPr>
+        <w:u w:val="none"/>
+      </w:rPr>
+    </w:lvl>
+    <w:lvl w:ilvl="8">
+      <w:start w:val="1"/>
+      <w:numFmt w:val="bullet"/>
+      <w:lvlText w:val="-"/>
+      <w:lvlJc w:val="left"/>
+      <w:pPr>
+        <w:ind w:left="6480" w:hanging="360"/>
+      </w:pPr>
+      <w:rPr>
+        <w:u w:val="none"/>
+      </w:rPr>
+    </w:lvl>
+  </w:abstractNum>
+  <w:abstractNum w:abstractNumId="3">
+    <w:lvl w:ilvl="0">
+      <w:start w:val="1"/>
       <w:numFmt w:val="upperLetter"/>
       <w:lvlText w:val="%1."/>
       <w:lvlJc w:val="left"/>
@@ -7396,192 +7398,6 @@
       <w:rPr/>
     </w:lvl>
   </w:abstractNum>
-  <w:abstractNum w:abstractNumId="3">
-    <w:lvl w:ilvl="0">
-      <w:start w:val="1"/>
-      <w:numFmt w:val="decimal"/>
-      <w:lvlText w:val="(%1)"/>
-      <w:lvlJc w:val="left"/>
-      <w:pPr>
-        <w:ind w:left="720" w:hanging="360"/>
-      </w:pPr>
-      <w:rPr/>
-    </w:lvl>
-    <w:lvl w:ilvl="1">
-      <w:start w:val="1"/>
-      <w:numFmt w:val="lowerLetter"/>
-      <w:lvlText w:val="%2."/>
-      <w:lvlJc w:val="left"/>
-      <w:pPr>
-        <w:ind w:left="1440" w:hanging="360"/>
-      </w:pPr>
-      <w:rPr/>
-    </w:lvl>
-    <w:lvl w:ilvl="2">
-      <w:start w:val="1"/>
-      <w:numFmt w:val="lowerRoman"/>
-      <w:lvlText w:val="%3."/>
-      <w:lvlJc w:val="right"/>
-      <w:pPr>
-        <w:ind w:left="2160" w:hanging="180"/>
-      </w:pPr>
-      <w:rPr/>
-    </w:lvl>
-    <w:lvl w:ilvl="3">
-      <w:start w:val="1"/>
-      <w:numFmt w:val="decimal"/>
-      <w:lvlText w:val="%4."/>
-      <w:lvlJc w:val="left"/>
-      <w:pPr>
-        <w:ind w:left="2880" w:hanging="360"/>
-      </w:pPr>
-      <w:rPr/>
-    </w:lvl>
-    <w:lvl w:ilvl="4">
-      <w:start w:val="1"/>
-      <w:numFmt w:val="lowerLetter"/>
-      <w:lvlText w:val="%5."/>
-      <w:lvlJc w:val="left"/>
-      <w:pPr>
-        <w:ind w:left="3600" w:hanging="360"/>
-      </w:pPr>
-      <w:rPr/>
-    </w:lvl>
-    <w:lvl w:ilvl="5">
-      <w:start w:val="1"/>
-      <w:numFmt w:val="lowerRoman"/>
-      <w:lvlText w:val="%6."/>
-      <w:lvlJc w:val="right"/>
-      <w:pPr>
-        <w:ind w:left="4320" w:hanging="180"/>
-      </w:pPr>
-      <w:rPr/>
-    </w:lvl>
-    <w:lvl w:ilvl="6">
-      <w:start w:val="1"/>
-      <w:numFmt w:val="decimal"/>
-      <w:lvlText w:val="%7."/>
-      <w:lvlJc w:val="left"/>
-      <w:pPr>
-        <w:ind w:left="5040" w:hanging="360"/>
-      </w:pPr>
-      <w:rPr/>
-    </w:lvl>
-    <w:lvl w:ilvl="7">
-      <w:start w:val="1"/>
-      <w:numFmt w:val="lowerLetter"/>
-      <w:lvlText w:val="%8."/>
-      <w:lvlJc w:val="left"/>
-      <w:pPr>
-        <w:ind w:left="5760" w:hanging="360"/>
-      </w:pPr>
-      <w:rPr/>
-    </w:lvl>
-    <w:lvl w:ilvl="8">
-      <w:start w:val="1"/>
-      <w:numFmt w:val="lowerRoman"/>
-      <w:lvlText w:val="%9."/>
-      <w:lvlJc w:val="right"/>
-      <w:pPr>
-        <w:ind w:left="6480" w:hanging="180"/>
-      </w:pPr>
-      <w:rPr/>
-    </w:lvl>
-  </w:abstractNum>
-  <w:abstractNum w:abstractNumId="4">
-    <w:lvl w:ilvl="0">
-      <w:start w:val="1"/>
-      <w:numFmt w:val="bullet"/>
-      <w:lvlText w:val="●"/>
-      <w:lvlJc w:val="left"/>
-      <w:pPr>
-        <w:ind w:left="1080" w:hanging="360"/>
-      </w:pPr>
-      <w:rPr>
-        <w:rFonts w:ascii="Noto Sans Symbols" w:cs="Noto Sans Symbols" w:eastAsia="Noto Sans Symbols" w:hAnsi="Noto Sans Symbols"/>
-      </w:rPr>
-    </w:lvl>
-    <w:lvl w:ilvl="1">
-      <w:start w:val="1"/>
-      <w:numFmt w:val="lowerLetter"/>
-      <w:lvlText w:val="%2."/>
-      <w:lvlJc w:val="left"/>
-      <w:pPr>
-        <w:ind w:left="1800" w:hanging="360"/>
-      </w:pPr>
-      <w:rPr/>
-    </w:lvl>
-    <w:lvl w:ilvl="2">
-      <w:start w:val="1"/>
-      <w:numFmt w:val="lowerRoman"/>
-      <w:lvlText w:val="%3."/>
-      <w:lvlJc w:val="right"/>
-      <w:pPr>
-        <w:ind w:left="2520" w:hanging="180"/>
-      </w:pPr>
-      <w:rPr/>
-    </w:lvl>
-    <w:lvl w:ilvl="3">
-      <w:start w:val="1"/>
-      <w:numFmt w:val="decimal"/>
-      <w:lvlText w:val="%4."/>
-      <w:lvlJc w:val="left"/>
-      <w:pPr>
-        <w:ind w:left="3240" w:hanging="360"/>
-      </w:pPr>
-      <w:rPr/>
-    </w:lvl>
-    <w:lvl w:ilvl="4">
-      <w:start w:val="1"/>
-      <w:numFmt w:val="lowerLetter"/>
-      <w:lvlText w:val="%5."/>
-      <w:lvlJc w:val="left"/>
-      <w:pPr>
-        <w:ind w:left="3960" w:hanging="360"/>
-      </w:pPr>
-      <w:rPr/>
-    </w:lvl>
-    <w:lvl w:ilvl="5">
-      <w:start w:val="1"/>
-      <w:numFmt w:val="lowerRoman"/>
-      <w:lvlText w:val="%6."/>
-      <w:lvlJc w:val="right"/>
-      <w:pPr>
-        <w:ind w:left="4680" w:hanging="180"/>
-      </w:pPr>
-      <w:rPr/>
-    </w:lvl>
-    <w:lvl w:ilvl="6">
-      <w:start w:val="1"/>
-      <w:numFmt w:val="decimal"/>
-      <w:lvlText w:val="%7."/>
-      <w:lvlJc w:val="left"/>
-      <w:pPr>
-        <w:ind w:left="5400" w:hanging="360"/>
-      </w:pPr>
-      <w:rPr/>
-    </w:lvl>
-    <w:lvl w:ilvl="7">
-      <w:start w:val="1"/>
-      <w:numFmt w:val="lowerLetter"/>
-      <w:lvlText w:val="%8."/>
-      <w:lvlJc w:val="left"/>
-      <w:pPr>
-        <w:ind w:left="6120" w:hanging="360"/>
-      </w:pPr>
-      <w:rPr/>
-    </w:lvl>
-    <w:lvl w:ilvl="8">
-      <w:start w:val="1"/>
-      <w:numFmt w:val="lowerRoman"/>
-      <w:lvlText w:val="%9."/>
-      <w:lvlJc w:val="right"/>
-      <w:pPr>
-        <w:ind w:left="6840" w:hanging="180"/>
-      </w:pPr>
-      <w:rPr/>
-    </w:lvl>
-  </w:abstractNum>
   <w:num w:numId="1">
     <w:abstractNumId w:val="1"/>
   </w:num>
@@ -7590,9 +7406,6 @@
   </w:num>
   <w:num w:numId="3">
     <w:abstractNumId w:val="3"/>
-  </w:num>
-  <w:num w:numId="4">
-    <w:abstractNumId w:val="4"/>
   </w:num>
 </w:numbering>
 </file>

</xml_diff>

<commit_message>
Ultima actualización - 24-08-2025 22:04
</commit_message>
<xml_diff>
--- a/Fase 1/1.5_GuiaEstudiante_Fase 1_Definicion Proyecto APT.docx
+++ b/Fase 1/1.5_GuiaEstudiante_Fase 1_Definicion Proyecto APT.docx
@@ -950,8 +950,6 @@
             </w:pPr>
             <w:r>
               <w:rPr>
-                <w:sz w:val="20"/>
-                <w:szCs w:val="20"/>
                 <w:rtl w:val="0"/>
               </w:rPr>
               <w:t xml:space="preserve">Krino Insight</w:t>
@@ -997,15 +995,10 @@
           </w:tcPr>
           <w:p>
             <w:pPr>
-              <w:rPr>
-                <w:sz w:val="20"/>
-                <w:szCs w:val="20"/>
-              </w:rPr>
-            </w:pPr>
-            <w:r>
-              <w:rPr>
-                <w:sz w:val="20"/>
-                <w:szCs w:val="20"/>
+              <w:rPr/>
+            </w:pPr>
+            <w:r>
+              <w:rPr>
                 <w:rtl w:val="0"/>
               </w:rPr>
               <w:t xml:space="preserve">Las áreas de desempeño del presente proyecto tienen que ver con las áreas de: inteligencia artificial, utilizando modelos LLM para la revisión y retroalimentación de las evaluaciones realizadas por los estudiantes; modelamiento, consulta y programación de base de datos;  desarrollo web de manera full stack, utilizando endpoints de API para traer la información desde la base de datos. Además, se utilizará una metodología tradicional para el desarrollo del presente proyecto, considerando las habilidades obtenidas en la asignatura de Gestión de Proyectos Informáticos.</w:t>
@@ -1057,9 +1050,7 @@
               </w:numPr>
               <w:spacing w:after="0" w:afterAutospacing="0"/>
               <w:ind w:left="720" w:hanging="360"/>
-              <w:rPr>
-                <w:u w:val="none"/>
-              </w:rPr>
+              <w:rPr/>
             </w:pPr>
             <w:r>
               <w:rPr>
@@ -1076,9 +1067,7 @@
               </w:numPr>
               <w:spacing w:after="0" w:afterAutospacing="0"/>
               <w:ind w:left="720" w:hanging="360"/>
-              <w:rPr>
-                <w:u w:val="none"/>
-              </w:rPr>
+              <w:rPr/>
             </w:pPr>
             <w:r>
               <w:rPr>
@@ -1095,15 +1084,13 @@
               </w:numPr>
               <w:spacing w:after="0" w:afterAutospacing="0"/>
               <w:ind w:left="720" w:hanging="360"/>
-              <w:rPr>
-                <w:u w:val="none"/>
-              </w:rPr>
-            </w:pPr>
-            <w:r>
-              <w:rPr>
-                <w:rtl w:val="0"/>
-              </w:rPr>
-              <w:t xml:space="preserve">Construir el modelo arquitectónico de una solución sistémica que soporte los procesos de negocio de acuerdo los requerimientos de la organización y estándares industria.</w:t>
+              <w:rPr/>
+            </w:pPr>
+            <w:r>
+              <w:rPr>
+                <w:rtl w:val="0"/>
+              </w:rPr>
+              <w:t xml:space="preserve">Construir el modelo arquitectónico de una solución sistémica que soporte los procesos de negocio de acuerdo los requerimientos de la organización y estándares de la industria.</w:t>
             </w:r>
           </w:p>
           <w:p>
@@ -1113,9 +1100,7 @@
                 <w:numId w:val="2"/>
               </w:numPr>
               <w:ind w:left="720" w:hanging="360"/>
-              <w:rPr>
-                <w:u w:val="none"/>
-              </w:rPr>
+              <w:rPr/>
             </w:pPr>
             <w:r>
               <w:rPr>
@@ -1365,15 +1350,10 @@
           <w:p>
             <w:pPr>
               <w:jc w:val="both"/>
-              <w:rPr>
-                <w:sz w:val="20"/>
-                <w:szCs w:val="20"/>
-              </w:rPr>
-            </w:pPr>
-            <w:r>
-              <w:rPr>
-                <w:sz w:val="20"/>
-                <w:szCs w:val="20"/>
+              <w:rPr/>
+            </w:pPr>
+            <w:r>
+              <w:rPr>
                 <w:rtl w:val="0"/>
               </w:rPr>
               <w:t xml:space="preserve">Krino Insight es un sistema destinado a agilizar la corrección de evaluaciones de estudiantes mediante el uso de IA, los docentes adjuntan la evaluación junto a la pauta y el sistema realiza el procedimiento de evaluación mediante la métrica de la pauta. Teniendo una relevancia laboral para mejorar los procedimientos de evaluación en las asignaturas de las carreras, aplicando a todas las distintas sedes del Duoc UC. </w:t>
@@ -1382,15 +1362,10 @@
           <w:p>
             <w:pPr>
               <w:jc w:val="both"/>
-              <w:rPr>
-                <w:sz w:val="20"/>
-                <w:szCs w:val="20"/>
-              </w:rPr>
-            </w:pPr>
-            <w:r>
-              <w:rPr>
-                <w:sz w:val="20"/>
-                <w:szCs w:val="20"/>
+              <w:rPr/>
+            </w:pPr>
+            <w:r>
+              <w:rPr>
                 <w:rtl w:val="0"/>
               </w:rPr>
               <w:t xml:space="preserve">La relevancia para el campo laboral de mi carrera radica en la aplicación práctica de tecnologías emergentes como la IA para resolver problemáticas reales dentro del entorno educativo. Esto no solo contribuye a la innovación tecnológica dentro de las instituciones académicas, sino que también responde a la demanda actual del mercado laboral por soluciones automatizadas y eficientes en la gestión de procesos.</w:t>
@@ -1399,15 +1374,10 @@
           <w:p>
             <w:pPr>
               <w:jc w:val="both"/>
-              <w:rPr>
-                <w:sz w:val="20"/>
-                <w:szCs w:val="20"/>
-              </w:rPr>
-            </w:pPr>
-            <w:r>
-              <w:rPr>
-                <w:sz w:val="20"/>
-                <w:szCs w:val="20"/>
+              <w:rPr/>
+            </w:pPr>
+            <w:r>
+              <w:rPr>
                 <w:rtl w:val="0"/>
               </w:rPr>
               <w:t xml:space="preserve">El proyecto se sitúa específicamente en el contexto de Duoc UC, una institución con múltiples sedes a nivel nacional, caracterizada por una alta matrícula y una fuerte orientación hacia la formación técnica y profesional. Su implementación impactaría directamente en el cuerpo docente de todas las sedes, así como indirectamente en los estudiantes, quienes recibirán sus resultados con mayor rapidez y precisión.</w:t>
@@ -1422,8 +1392,6 @@
                 <w:smallCaps w:val="0"/>
                 <w:strike w:val="0"/>
                 <w:color w:val="548dd4"/>
-                <w:sz w:val="20"/>
-                <w:szCs w:val="20"/>
                 <w:u w:val="none"/>
                 <w:shd w:fill="auto" w:val="clear"/>
                 <w:vertAlign w:val="baseline"/>
@@ -1431,8 +1399,6 @@
             </w:pPr>
             <w:r>
               <w:rPr>
-                <w:sz w:val="20"/>
-                <w:szCs w:val="20"/>
                 <w:rtl w:val="0"/>
               </w:rPr>
               <w:t xml:space="preserve">El aporte de valor de Krino Insight es significativo: reduce la carga administrativa de los docentes, mejora la calidad y consistencia de las evaluaciones, y permite una retroalimentación más oportuna. A nivel organizacional, se traduce en una mejora en los procesos internos y en la experiencia educativa de los estudiantes, alineándose con los objetivos estratégicos de eficiencia e innovación institucional.</w:t>
@@ -1479,15 +1445,10 @@
           <w:p>
             <w:pPr>
               <w:jc w:val="both"/>
-              <w:rPr>
-                <w:sz w:val="20"/>
-                <w:szCs w:val="20"/>
-              </w:rPr>
-            </w:pPr>
-            <w:r>
-              <w:rPr>
-                <w:sz w:val="20"/>
-                <w:szCs w:val="20"/>
+              <w:rPr/>
+            </w:pPr>
+            <w:r>
+              <w:rPr>
                 <w:rtl w:val="0"/>
               </w:rPr>
               <w:t xml:space="preserve">El sistema corresponde a un producto autónomo, diseñado como una plataforma web con integración de agentes de inteligencia artificial, cuyo propósito es asistir a los docentes en la corrección automatizada y supervisada de pruebas y proyectos académicos. Las funciones están orientadas a automatizar tareas repetitivas (corrección de evaluaciones), proporcionar retroalimentación preliminar (revisión por IA) y facilitar la gestión de evaluaciones. </w:t>
@@ -1502,16 +1463,10 @@
               <w:spacing w:after="0" w:afterAutospacing="0"/>
               <w:ind w:left="720" w:hanging="360"/>
               <w:jc w:val="both"/>
-              <w:rPr>
-                <w:sz w:val="20"/>
-                <w:szCs w:val="20"/>
-                <w:u w:val="none"/>
-              </w:rPr>
-            </w:pPr>
-            <w:r>
-              <w:rPr>
-                <w:sz w:val="20"/>
-                <w:szCs w:val="20"/>
+              <w:rPr/>
+            </w:pPr>
+            <w:r>
+              <w:rPr>
                 <w:rtl w:val="0"/>
               </w:rPr>
               <w:t xml:space="preserve">Carga de Evaluaciones: El Docente puede cargar manualmente evaluaciones (en formato digital) de forma individual o en conjuntos, esta se asignará a  los alumnos automáticamente según el nombre del archivo siguiendo un formato (usuario_estudiante.py).</w:t>
@@ -1526,16 +1481,10 @@
               <w:spacing w:after="0" w:afterAutospacing="0"/>
               <w:ind w:left="720" w:hanging="360"/>
               <w:jc w:val="both"/>
-              <w:rPr>
-                <w:sz w:val="20"/>
-                <w:szCs w:val="20"/>
-                <w:u w:val="none"/>
-              </w:rPr>
-            </w:pPr>
-            <w:r>
-              <w:rPr>
-                <w:sz w:val="20"/>
-                <w:szCs w:val="20"/>
+              <w:rPr/>
+            </w:pPr>
+            <w:r>
+              <w:rPr>
                 <w:rtl w:val="0"/>
               </w:rPr>
               <w:t xml:space="preserve">Corrección de Evaluaciones Asistida por IA: La inteligencia Artificial procesa la evaluaciones aplicando los criterios/puntos definidos en la rúbrica y generan un primer análisis que incluye Asignación de puntajes preliminares y  generación automática de retroalimentación.</w:t>
@@ -1549,16 +1498,10 @@
               </w:numPr>
               <w:ind w:left="720" w:hanging="360"/>
               <w:jc w:val="both"/>
-              <w:rPr>
-                <w:sz w:val="20"/>
-                <w:szCs w:val="20"/>
-                <w:u w:val="none"/>
-              </w:rPr>
-            </w:pPr>
-            <w:r>
-              <w:rPr>
-                <w:sz w:val="20"/>
-                <w:szCs w:val="20"/>
+              <w:rPr/>
+            </w:pPr>
+            <w:r>
+              <w:rPr>
                 <w:rtl w:val="0"/>
               </w:rPr>
               <w:t xml:space="preserve">Revisión y Edición del Docente: El docente podrá revisar los resultados generados por la Inteligencia Artificial, y en caso de no estar conforme, podrá ajustar los puntajes asignados  y complementar la retroalimentación generada antes de entregar la evaluación a los estudiantes.</w:t>
@@ -1605,15 +1548,10 @@
           <w:p>
             <w:pPr>
               <w:jc w:val="both"/>
-              <w:rPr>
-                <w:sz w:val="20"/>
-                <w:szCs w:val="20"/>
-              </w:rPr>
-            </w:pPr>
-            <w:r>
-              <w:rPr>
-                <w:sz w:val="20"/>
-                <w:szCs w:val="20"/>
+              <w:rPr/>
+            </w:pPr>
+            <w:r>
+              <w:rPr>
                 <w:rtl w:val="0"/>
               </w:rPr>
               <w:t xml:space="preserve">El proyecto nos ayuda a integrar un sistema más autónomo y eficiente para los docentes del Duoc UC, obteniendo la experiencia laboral de egreso a nuestra carrera y generando confianza con los futuros agentes.</w:t>
@@ -1625,15 +1563,11 @@
               <w:rPr>
                 <w:rFonts w:ascii="Calibri" w:cs="Calibri" w:eastAsia="Calibri" w:hAnsi="Calibri"/>
                 <w:color w:val="548dd4"/>
-                <w:sz w:val="20"/>
-                <w:szCs w:val="20"/>
                 <w:highlight w:val="yellow"/>
               </w:rPr>
             </w:pPr>
             <w:r>
               <w:rPr>
-                <w:sz w:val="20"/>
-                <w:szCs w:val="20"/>
                 <w:rtl w:val="0"/>
               </w:rPr>
               <w:t xml:space="preserve">Las competencias seleccionadas son necesarias para ofrecer un mejor sistema y una mejor construcción del mismo. Ya que la construcción de modelos de datos, gestión y arquitectónico nos ayuda soportar todos los requerimientos de la organización y resolver de una manera más ágil la problemática.</w:t>
@@ -1693,63 +1627,46 @@
               <w:spacing w:after="160" w:before="0" w:line="259" w:lineRule="auto"/>
               <w:ind w:left="0" w:right="0" w:firstLine="0"/>
               <w:jc w:val="both"/>
-              <w:rPr>
-                <w:sz w:val="20"/>
-                <w:szCs w:val="20"/>
-              </w:rPr>
-            </w:pPr>
-            <w:r>
-              <w:rPr>
-                <w:sz w:val="20"/>
-                <w:szCs w:val="20"/>
+              <w:rPr/>
+            </w:pPr>
+            <w:r>
+              <w:rPr>
                 <w:rtl w:val="0"/>
               </w:rPr>
               <w:t xml:space="preserve">Nuestros intereses profesionales están orientados al </w:t>
             </w:r>
             <w:r>
               <w:rPr>
-                <w:sz w:val="20"/>
-                <w:szCs w:val="20"/>
                 <w:rtl w:val="0"/>
               </w:rPr>
               <w:t xml:space="preserve">desarrollo e integración de Agentes Inteligentes</w:t>
             </w:r>
             <w:r>
               <w:rPr>
-                <w:sz w:val="20"/>
-                <w:szCs w:val="20"/>
                 <w:rtl w:val="0"/>
               </w:rPr>
               <w:t xml:space="preserve">, con un enfoque en la </w:t>
             </w:r>
             <w:r>
               <w:rPr>
-                <w:sz w:val="20"/>
-                <w:szCs w:val="20"/>
                 <w:rtl w:val="0"/>
               </w:rPr>
               <w:t xml:space="preserve">escalabilidad y modularidad de los sistemas</w:t>
             </w:r>
             <w:r>
               <w:rPr>
-                <w:sz w:val="20"/>
-                <w:szCs w:val="20"/>
                 <w:rtl w:val="0"/>
               </w:rPr>
               <w:t xml:space="preserve"> para facilitar la organización, el mantenimiento y la evolución del código. Asimismo, nos interesa la </w:t>
             </w:r>
             <w:r>
               <w:rPr>
-                <w:sz w:val="20"/>
-                <w:szCs w:val="20"/>
                 <w:rtl w:val="0"/>
               </w:rPr>
               <w:t xml:space="preserve">resolución de problemas reales mediante soluciones tecnológicas</w:t>
             </w:r>
             <w:r>
               <w:rPr>
-                <w:sz w:val="20"/>
-                <w:szCs w:val="20"/>
                 <w:rtl w:val="0"/>
               </w:rPr>
               <w:t xml:space="preserve">, ya que consideramos que la ingeniería de software debe aportar directamente a contextos prácticos.</w:t>
@@ -1771,95 +1688,70 @@
               <w:spacing w:after="160" w:before="0" w:line="259" w:lineRule="auto"/>
               <w:ind w:left="0" w:right="0" w:firstLine="0"/>
               <w:jc w:val="both"/>
-              <w:rPr>
-                <w:sz w:val="20"/>
-                <w:szCs w:val="20"/>
-              </w:rPr>
-            </w:pPr>
-            <w:r>
-              <w:rPr>
-                <w:sz w:val="20"/>
-                <w:szCs w:val="20"/>
+              <w:rPr/>
+            </w:pPr>
+            <w:r>
+              <w:rPr>
                 <w:rtl w:val="0"/>
               </w:rPr>
               <w:t xml:space="preserve">En este sentido, el </w:t>
             </w:r>
             <w:r>
               <w:rPr>
-                <w:sz w:val="20"/>
-                <w:szCs w:val="20"/>
                 <w:rtl w:val="0"/>
               </w:rPr>
               <w:t xml:space="preserve">Proyecto APT</w:t>
             </w:r>
             <w:r>
               <w:rPr>
-                <w:sz w:val="20"/>
-                <w:szCs w:val="20"/>
                 <w:rtl w:val="0"/>
               </w:rPr>
               <w:t xml:space="preserve"> se relaciona estrechamente con dichos intereses. Por un lado, nos permite aplicar conocimientos en el </w:t>
             </w:r>
             <w:r>
               <w:rPr>
-                <w:sz w:val="20"/>
-                <w:szCs w:val="20"/>
                 <w:rtl w:val="0"/>
               </w:rPr>
               <w:t xml:space="preserve">desarrollo de plataformas web</w:t>
             </w:r>
             <w:r>
               <w:rPr>
-                <w:sz w:val="20"/>
-                <w:szCs w:val="20"/>
                 <w:rtl w:val="0"/>
               </w:rPr>
               <w:t xml:space="preserve">, abordando aspectos de </w:t>
             </w:r>
             <w:r>
               <w:rPr>
-                <w:sz w:val="20"/>
-                <w:szCs w:val="20"/>
                 <w:rtl w:val="0"/>
               </w:rPr>
               <w:t xml:space="preserve">definición de arquitecturas, uso de metodologías de trabajo colaborativas y despliegue continuo (CI/CD)</w:t>
             </w:r>
             <w:r>
               <w:rPr>
-                <w:sz w:val="20"/>
-                <w:szCs w:val="20"/>
                 <w:rtl w:val="0"/>
               </w:rPr>
               <w:t xml:space="preserve">. Por otro lado, incorpora la </w:t>
             </w:r>
             <w:r>
               <w:rPr>
-                <w:sz w:val="20"/>
-                <w:szCs w:val="20"/>
                 <w:rtl w:val="0"/>
               </w:rPr>
               <w:t xml:space="preserve">integración de agentes inteligentes</w:t>
             </w:r>
             <w:r>
               <w:rPr>
-                <w:sz w:val="20"/>
-                <w:szCs w:val="20"/>
                 <w:rtl w:val="0"/>
               </w:rPr>
               <w:t xml:space="preserve"> en un contexto real: la </w:t>
             </w:r>
             <w:r>
               <w:rPr>
-                <w:sz w:val="20"/>
-                <w:szCs w:val="20"/>
                 <w:rtl w:val="0"/>
               </w:rPr>
               <w:t xml:space="preserve">revisión automatizada de evaluaciones académicas</w:t>
             </w:r>
             <w:r>
               <w:rPr>
-                <w:sz w:val="20"/>
-                <w:szCs w:val="20"/>
                 <w:rtl w:val="0"/>
               </w:rPr>
               <w:t xml:space="preserve">, un problema que hemos identificado de primera mano como un proceso que puede resultar lento y demandante para los docentes debido a la gran carga de trabajo que enfrentan.</w:t>
@@ -1885,72 +1777,54 @@
             </w:pPr>
             <w:r>
               <w:rPr>
-                <w:sz w:val="20"/>
-                <w:szCs w:val="20"/>
                 <w:rtl w:val="0"/>
               </w:rPr>
               <w:t xml:space="preserve">Realizar este Proyecto APT contribuye a nuestro desarrollo profesional porque nos brinda la oportunidad de </w:t>
             </w:r>
             <w:r>
               <w:rPr>
-                <w:sz w:val="20"/>
-                <w:szCs w:val="20"/>
                 <w:rtl w:val="0"/>
               </w:rPr>
               <w:t xml:space="preserve">consolidar competencias técnicas</w:t>
             </w:r>
             <w:r>
               <w:rPr>
-                <w:sz w:val="20"/>
-                <w:szCs w:val="20"/>
                 <w:rtl w:val="0"/>
               </w:rPr>
               <w:t xml:space="preserve"> en desarrollo web y en la integración de inteligencia artificial dentro de sistemas modulares y escalables. Además, fortalece nuestra experiencia en la </w:t>
             </w:r>
             <w:r>
               <w:rPr>
-                <w:sz w:val="20"/>
-                <w:szCs w:val="20"/>
                 <w:rtl w:val="0"/>
               </w:rPr>
               <w:t xml:space="preserve">aplicación de metodologías de despliegue continuo</w:t>
             </w:r>
             <w:r>
               <w:rPr>
-                <w:sz w:val="20"/>
-                <w:szCs w:val="20"/>
                 <w:rtl w:val="0"/>
               </w:rPr>
               <w:t xml:space="preserve">, en el </w:t>
             </w:r>
             <w:r>
               <w:rPr>
-                <w:sz w:val="20"/>
-                <w:szCs w:val="20"/>
                 <w:rtl w:val="0"/>
               </w:rPr>
               <w:t xml:space="preserve">trabajo en equipo en proyectos complejos</w:t>
             </w:r>
             <w:r>
               <w:rPr>
-                <w:sz w:val="20"/>
-                <w:szCs w:val="20"/>
                 <w:rtl w:val="0"/>
               </w:rPr>
               <w:t xml:space="preserve"> y en el </w:t>
             </w:r>
             <w:r>
               <w:rPr>
-                <w:sz w:val="20"/>
-                <w:szCs w:val="20"/>
                 <w:rtl w:val="0"/>
               </w:rPr>
               <w:t xml:space="preserve">diseño de soluciones tecnológicas con impacto real</w:t>
             </w:r>
             <w:r>
               <w:rPr>
-                <w:sz w:val="20"/>
-                <w:szCs w:val="20"/>
                 <w:rtl w:val="0"/>
               </w:rPr>
               <w:t xml:space="preserve">. En definitiva, este proyecto nos permite alinear nuestra formación académica con nuestros intereses profesionales, al mismo tiempo que aporta una herramienta innovadora en el ámbito educativo.</w:t>
@@ -1997,15 +1871,10 @@
           <w:p>
             <w:pPr>
               <w:jc w:val="both"/>
-              <w:rPr>
-                <w:sz w:val="20"/>
-                <w:szCs w:val="20"/>
-              </w:rPr>
-            </w:pPr>
-            <w:r>
-              <w:rPr>
-                <w:sz w:val="20"/>
-                <w:szCs w:val="20"/>
+              <w:rPr/>
+            </w:pPr>
+            <w:r>
+              <w:rPr>
                 <w:rtl w:val="0"/>
               </w:rPr>
               <w:t xml:space="preserve">Este proyecto está pensado en ser finalizado en 3 sprints, los cuales están pensados en ser realizados en dos meses. Esto quiere decir que, por cada mes, se deberá completar un sprint. El primer sprint comenzará el mes de septiembre, el segundo en octubre y el último en noviembre. Por cada sprint, cada estudiante deberá dedicar 60 horas al proyecto. Será necesario que cada estudiante cuente con un computador para poder realizar la programación del sistema a crear, además de datos necesarios para poder completar los diferentes requerimientos.</w:t>
@@ -2020,8 +1889,6 @@
                 <w:smallCaps w:val="0"/>
                 <w:strike w:val="0"/>
                 <w:color w:val="548dd4"/>
-                <w:sz w:val="20"/>
-                <w:szCs w:val="20"/>
                 <w:u w:val="none"/>
                 <w:shd w:fill="auto" w:val="clear"/>
                 <w:vertAlign w:val="baseline"/>
@@ -2029,11 +1896,9 @@
             </w:pPr>
             <w:r>
               <w:rPr>
-                <w:sz w:val="20"/>
-                <w:szCs w:val="20"/>
-                <w:rtl w:val="0"/>
-              </w:rPr>
-              <w:t xml:space="preserve">Este proyecto, al ser parte del programa de investigación de Duoc UC, contará con asistencia de docentes investigadores, los cuales podrán ser consultados si los estudiantes se encuentran con dificultades para poder avanzar con el desarrollo. Los principales problemas que se pueden encontrar en el proyecto es el cambio de tiempos y/o requerimientos a medida que pase el tiempo. Es por ello que será necesario plantear bien el alcance desde el inicio, y poder aterrizar las ideas que sean agregadas por los interesados.</w:t>
+                <w:rtl w:val="0"/>
+              </w:rPr>
+              <w:t xml:space="preserve">Al ser parte del programa de investigación de Duoc UC, contará con asistencia de docentes investigadores, los cuales podrán ser consultados si los estudiantes se encuentran con dificultades para poder avanzar con el desarrollo. Los principales problemas que se pueden encontrar en el proyecto es el cambio de tiempos y/o requerimientos a medida que pase el tiempo. Es por ello que será necesario plantear bien el alcance desde el inicio, y poder aterrizar las ideas que sean agregadas por los interesados.</w:t>
             </w:r>
             <w:r>
               <w:rPr>
@@ -2053,6 +1918,9 @@
           <w:szCs w:val="32"/>
         </w:rPr>
       </w:pPr>
+      <w:r>
+        <w:br w:type="page"/>
+      </w:r>
       <w:r>
         <w:rPr>
           <w:rtl w:val="0"/>
@@ -2308,22 +2176,13 @@
           <w:p>
             <w:pPr>
               <w:jc w:val="both"/>
-              <w:rPr>
-                <w:rFonts w:ascii="Calibri" w:cs="Calibri" w:eastAsia="Calibri" w:hAnsi="Calibri"/>
-                <w:color w:val="548dd4"/>
-                <w:sz w:val="20"/>
-                <w:szCs w:val="20"/>
-              </w:rPr>
-            </w:pPr>
-            <w:r>
-              <w:rPr>
-                <w:rFonts w:ascii="Calibri" w:cs="Calibri" w:eastAsia="Calibri" w:hAnsi="Calibri"/>
-                <w:color w:val="548dd4"/>
-                <w:sz w:val="20"/>
-                <w:szCs w:val="20"/>
-                <w:rtl w:val="0"/>
-              </w:rPr>
-              <w:t xml:space="preserve">Describe el o los objetivos generales de tu trabajo. Estos representan las grandes metas del proyecto que realizarás, de manera que te servirán de guía para que, una vez finalizado todo el proceso, puedas contrastar el resultado con lo planificado y así ver en qué medida fue posible cumplirlo.</w:t>
+              <w:rPr/>
+            </w:pPr>
+            <w:r>
+              <w:rPr>
+                <w:rtl w:val="0"/>
+              </w:rPr>
+              <w:t xml:space="preserve">Desarrollar una plataforma web denominada Krino Insight que permita la gestión y corrección automatizada de evaluaciones en Duoc UC, integrando inteligencia artificial para asistir en la asignación preliminar de puntajes y la generación de retroalimentación, asegurando un proceso más eficiente, consistente y escalable para los docentes, en línea con los criterios definidos en rúbricas académicas.</w:t>
             </w:r>
           </w:p>
         </w:tc>
@@ -2362,57 +2221,49 @@
           <w:p>
             <w:pPr>
               <w:jc w:val="both"/>
-              <w:rPr>
-                <w:sz w:val="20"/>
-                <w:szCs w:val="20"/>
-              </w:rPr>
-            </w:pPr>
-            <w:r>
-              <w:rPr>
-                <w:sz w:val="20"/>
-                <w:szCs w:val="20"/>
-                <w:rtl w:val="0"/>
-              </w:rPr>
-              <w:t xml:space="preserve">- Implementar el modelo de inteligencia artificial: Mejorar los tiempos y agilizar los procedimientos de evaluación de los docentes mediante el análisis de las pautas.</w:t>
-            </w:r>
-          </w:p>
-          <w:p>
-            <w:pPr>
-              <w:jc w:val="both"/>
-              <w:rPr>
-                <w:sz w:val="20"/>
-                <w:szCs w:val="20"/>
-              </w:rPr>
-            </w:pPr>
-            <w:r>
-              <w:rPr>
-                <w:sz w:val="20"/>
-                <w:szCs w:val="20"/>
-                <w:rtl w:val="0"/>
-              </w:rPr>
-              <w:t xml:space="preserve">- Diseñar la arquitectura del sistema: Definir los módulos necesarios para la carga de evaluaciones, pautas de evaluación y el procesamiento de los resultados.</w:t>
-            </w:r>
-          </w:p>
-          <w:p>
-            <w:pPr>
-              <w:jc w:val="both"/>
-              <w:rPr>
-                <w:sz w:val="20"/>
-                <w:szCs w:val="20"/>
-              </w:rPr>
-            </w:pPr>
-            <w:r>
-              <w:rPr>
-                <w:sz w:val="20"/>
-                <w:szCs w:val="20"/>
-                <w:rtl w:val="0"/>
-              </w:rPr>
-              <w:t xml:space="preserve">-Desarrollar una interfaz intuitiva para la interacción de los docentes </w:t>
-            </w:r>
-            <w:r>
-              <w:rPr>
-                <w:rtl w:val="0"/>
-              </w:rPr>
+              <w:rPr/>
+            </w:pPr>
+            <w:r>
+              <w:rPr>
+                <w:rtl w:val="0"/>
+              </w:rPr>
+              <w:t xml:space="preserve">- Diseñar e implementar una arquitectura web segura y escalable que soporte la gestión de evaluaciones, usuarios y roles (docentes, coordinador y administrador).</w:t>
+            </w:r>
+          </w:p>
+          <w:p>
+            <w:pPr>
+              <w:jc w:val="both"/>
+              <w:rPr/>
+            </w:pPr>
+            <w:r>
+              <w:rPr>
+                <w:rtl w:val="0"/>
+              </w:rPr>
+              <w:t xml:space="preserve">- Integrar agentes inteligentes, usando la API de Chat GPT, para la asistencia en la corrección de evaluaciones, capaz de interpretar rúbricas predefinidas y proporcionar una propuesta inicial de puntajes y retroalimentación para cada ítem evaluado.</w:t>
+            </w:r>
+          </w:p>
+          <w:p>
+            <w:pPr>
+              <w:jc w:val="both"/>
+              <w:rPr/>
+            </w:pPr>
+            <w:r>
+              <w:rPr>
+                <w:rtl w:val="0"/>
+              </w:rPr>
+              <w:t xml:space="preserve">- Desarrollar un módulo de gestión administrativa que permita la creación, edición y asignación de evaluaciones, la inscripción de estudiantes por sección y la carga de rúbricas, facilitando el control académico desde el área administrativa.</w:t>
+            </w:r>
+          </w:p>
+          <w:p>
+            <w:pPr>
+              <w:jc w:val="both"/>
+              <w:rPr/>
+            </w:pPr>
+            <w:r>
+              <w:rPr>
+                <w:rtl w:val="0"/>
+              </w:rPr>
+              <w:t xml:space="preserve">- Implementar funcionalidades específicas para el rol docente, que incluyan la visualización, revisión y edición de las correcciones propuestas por la IA y confirmar el envío al estudiante.</w:t>
             </w:r>
           </w:p>
           <w:p>
@@ -2421,19 +2272,18 @@
               <w:rPr>
                 <w:rFonts w:ascii="Calibri" w:cs="Calibri" w:eastAsia="Calibri" w:hAnsi="Calibri"/>
                 <w:color w:val="548dd4"/>
-                <w:sz w:val="20"/>
-                <w:szCs w:val="20"/>
-              </w:rPr>
-            </w:pPr>
-            <w:r>
-              <w:rPr>
-                <w:rFonts w:ascii="Calibri" w:cs="Calibri" w:eastAsia="Calibri" w:hAnsi="Calibri"/>
-                <w:color w:val="548dd4"/>
-                <w:sz w:val="20"/>
-                <w:szCs w:val="20"/>
-                <w:rtl w:val="0"/>
-              </w:rPr>
-              <w:t xml:space="preserve">Describe los objetivos específicos del proyecto. Estos permiten aterrizar el trabajo y trazar procedimientos concretos a seguir. Se desprenden del objetivo general. </w:t>
+              </w:rPr>
+            </w:pPr>
+            <w:r>
+              <w:rPr>
+                <w:rtl w:val="0"/>
+              </w:rPr>
+              <w:t xml:space="preserve">- Garantizar la usabilidad y accesibilidad del sistema mediante un diseño centrado en el usuario, optimizado para dispositivos de escritorio y cumpliendo con los principios de navegabilidad y experiencia de usuario.</w:t>
+            </w:r>
+            <w:r>
+              <w:rPr>
+                <w:rtl w:val="0"/>
+              </w:rPr>
             </w:r>
           </w:p>
         </w:tc>
@@ -2449,6 +2299,9 @@
           <w:szCs w:val="24"/>
         </w:rPr>
       </w:pPr>
+      <w:r>
+        <w:br w:type="page"/>
+      </w:r>
       <w:r>
         <w:rPr>
           <w:rtl w:val="0"/>
@@ -2671,60 +2524,42 @@
           <w:p>
             <w:pPr>
               <w:jc w:val="both"/>
-              <w:rPr>
-                <w:rFonts w:ascii="Calibri" w:cs="Calibri" w:eastAsia="Calibri" w:hAnsi="Calibri"/>
-                <w:color w:val="548dd4"/>
-                <w:sz w:val="20"/>
-                <w:szCs w:val="20"/>
-              </w:rPr>
-            </w:pPr>
-            <w:r>
-              <w:rPr>
-                <w:rFonts w:ascii="Calibri" w:cs="Calibri" w:eastAsia="Calibri" w:hAnsi="Calibri"/>
-                <w:color w:val="548dd4"/>
-                <w:sz w:val="20"/>
-                <w:szCs w:val="20"/>
-                <w:rtl w:val="0"/>
-              </w:rPr>
-              <w:t xml:space="preserve">Describe cómo abordarás el problema o situación que se identificó anteriormente, señalando la metodología que se utilizará para cumplir con tu objetivo. </w:t>
-            </w:r>
-          </w:p>
-          <w:p>
-            <w:pPr>
-              <w:jc w:val="both"/>
-              <w:rPr>
-                <w:rFonts w:ascii="Calibri" w:cs="Calibri" w:eastAsia="Calibri" w:hAnsi="Calibri"/>
-                <w:color w:val="548dd4"/>
-                <w:sz w:val="20"/>
-                <w:szCs w:val="20"/>
-              </w:rPr>
-            </w:pPr>
-            <w:r>
-              <w:rPr>
-                <w:rFonts w:ascii="Calibri" w:cs="Calibri" w:eastAsia="Calibri" w:hAnsi="Calibri"/>
-                <w:color w:val="548dd4"/>
-                <w:sz w:val="20"/>
-                <w:szCs w:val="20"/>
-                <w:rtl w:val="0"/>
-              </w:rPr>
-              <w:t xml:space="preserve">Cuando el proyecto a desarrollar es grupal, es necesario incorporar la definición de las funciones, tareas y responsabilidades asociadas a cada integrante del equipo.</w:t>
-            </w:r>
-          </w:p>
-          <w:p>
-            <w:pPr>
-              <w:jc w:val="both"/>
-              <w:rPr>
-                <w:sz w:val="20"/>
-                <w:szCs w:val="20"/>
-              </w:rPr>
-            </w:pPr>
-            <w:r>
-              <w:rPr>
-                <w:sz w:val="20"/>
-                <w:szCs w:val="20"/>
-                <w:rtl w:val="0"/>
-              </w:rPr>
-              <w:t xml:space="preserve">Para el desarrollo del proyecto "Revisor de Evaluaciones", el trabajo se abordará siguiendo las buenas prácticas y estándares de la industria, como IEEE 830, ISO9000 y PMI. La ejecución estará a cargo del equipo de estudiantes definido, quienes gestionarán el versionamiento y control de cambios del proyecto a través de Git para asegurar un desarrollo ordenado y con trazabilidad. Las condiciones necesarias para el buen término del proyecto incluyen el cumplimiento de los requisitos funcionales y no funcionales, así como la gestión de cambios y la entrega de los anexos técnicos especificados. </w:t>
+              <w:rPr/>
+            </w:pPr>
+            <w:r>
+              <w:rPr>
+                <w:rtl w:val="0"/>
+              </w:rPr>
+              <w:t xml:space="preserve">Para el desarrollo del proyecto “Revisor de Evaluaciones”, se adoptará un enfoque híbrido que combina elementos de la metodología tradicional y de metodologías ágiles, con el objetivo de garantizar tanto la trazabilidad documental como la flexibilidad en la ejecución. El trabajo se regirá por buenas prácticas y estándares de la industria, tales como IEEE 830 para especificación de requisitos, ISO 9000 para asegurar la calidad del proceso, y lineamientos del PMI en la gestión del proyecto. Asimismo, se establecerá un control riguroso del versionamiento y la gestión de cambios mediante el uso de Git, lo que permitirá mantener un desarrollo ordenado y con completa trazabilidad.</w:t>
+            </w:r>
+          </w:p>
+          <w:p>
+            <w:pPr>
+              <w:jc w:val="both"/>
+              <w:rPr/>
+            </w:pPr>
+            <w:r>
+              <w:rPr>
+                <w:rtl w:val="0"/>
+              </w:rPr>
+              <w:t xml:space="preserve">En cuanto al enfoque metodológico, se seguirá la estructura tradicional en la elaboración de documentación formal, asegurando la entrega de artefactos como casos de uso, especificaciones de requisitos y anexos técnicos definidos en el plan. Sin embargo, para la ejecución del desarrollo se implementarán prácticas inspiradas en metodologías ágiles, organizando el trabajo en sprints cortos que permitan la adaptación ante eventuales cambios y la entrega incremental de funcionalidades. El equipo realizará tres reuniones semanales con el objetivo de mantener un flujo constante de comunicación y garantizar una alta interacción con el cliente, facilitando la detección temprana de ajustes necesarios. A diferencia de un enfoque ágil puro, el presente proyecto  priorizará la formalidad documental exigida por el enfoque tradicional, es decir, las funcionalidades se desarrollarán en base a los documentos definidos en las fases de análisis y diseño.</w:t>
+            </w:r>
+          </w:p>
+          <w:p>
+            <w:pPr>
+              <w:jc w:val="both"/>
+              <w:rPr/>
+            </w:pPr>
+            <w:r>
+              <w:rPr>
+                <w:rtl w:val="0"/>
+              </w:rPr>
+              <w:t xml:space="preserve">Las condiciones críticas para el éxito del proyecto incluyen el cumplimiento de los requisitos funcionales y no funcionales, la correcta gestión de cambios y la entrega completa de los anexos y productos comprometidos.</w:t>
+            </w:r>
+            <w:r>
+              <w:rPr>
+                <w:rtl w:val="0"/>
+              </w:rPr>
             </w:r>
           </w:p>
         </w:tc>
@@ -2732,14 +2567,16 @@
     </w:tbl>
     <w:p>
       <w:pPr>
-        <w:spacing w:after="0" w:line="360" w:lineRule="auto"/>
-        <w:jc w:val="both"/>
+        <w:spacing w:after="0" w:line="240" w:lineRule="auto"/>
         <w:rPr>
           <w:b w:val="1"/>
           <w:sz w:val="24"/>
           <w:szCs w:val="24"/>
         </w:rPr>
       </w:pPr>
+      <w:r>
+        <w:br w:type="page"/>
+      </w:r>
       <w:r>
         <w:rPr>
           <w:rtl w:val="0"/>
@@ -2755,9 +2592,6 @@
           <w:szCs w:val="24"/>
         </w:rPr>
       </w:pPr>
-      <w:r>
-        <w:br w:type="page"/>
-      </w:r>
       <w:r>
         <w:rPr>
           <w:rtl w:val="0"/>

</xml_diff>